<commit_message>
No Ticket: Add the Chameleon website updates
</commit_message>
<xml_diff>
--- a/Task 6.2.docx
+++ b/Task 6.2.docx
@@ -10202,16 +10202,53 @@
                 <w:szCs w:val="15"/>
               </w:rPr>
             </w:pPr>
-            <w:r>
-              <w:rPr>
-                <w:rFonts w:ascii="Calibri" w:eastAsia="Times New Roman" w:hAnsi="Calibri" w:cs="Calibri"/>
-                <w:b/>
-                <w:bCs/>
-                <w:color w:val="000000"/>
-                <w:sz w:val="15"/>
-                <w:szCs w:val="15"/>
-              </w:rPr>
-              <w:t xml:space="preserve">Janitha Thushara </w:t>
+            <w:proofErr w:type="spellStart"/>
+            <w:r>
+              <w:rPr>
+                <w:rFonts w:ascii="Calibri" w:eastAsia="Times New Roman" w:hAnsi="Calibri" w:cs="Calibri"/>
+                <w:b/>
+                <w:bCs/>
+                <w:color w:val="000000"/>
+                <w:sz w:val="15"/>
+                <w:szCs w:val="15"/>
+              </w:rPr>
+              <w:t>Janitha</w:t>
+            </w:r>
+            <w:proofErr w:type="spellEnd"/>
+            <w:r>
+              <w:rPr>
+                <w:rFonts w:ascii="Calibri" w:eastAsia="Times New Roman" w:hAnsi="Calibri" w:cs="Calibri"/>
+                <w:b/>
+                <w:bCs/>
+                <w:color w:val="000000"/>
+                <w:sz w:val="15"/>
+                <w:szCs w:val="15"/>
+              </w:rPr>
+              <w:t xml:space="preserve"> </w:t>
+            </w:r>
+            <w:proofErr w:type="spellStart"/>
+            <w:r>
+              <w:rPr>
+                <w:rFonts w:ascii="Calibri" w:eastAsia="Times New Roman" w:hAnsi="Calibri" w:cs="Calibri"/>
+                <w:b/>
+                <w:bCs/>
+                <w:color w:val="000000"/>
+                <w:sz w:val="15"/>
+                <w:szCs w:val="15"/>
+              </w:rPr>
+              <w:t>Thushara</w:t>
+            </w:r>
+            <w:proofErr w:type="spellEnd"/>
+            <w:r>
+              <w:rPr>
+                <w:rFonts w:ascii="Calibri" w:eastAsia="Times New Roman" w:hAnsi="Calibri" w:cs="Calibri"/>
+                <w:b/>
+                <w:bCs/>
+                <w:color w:val="000000"/>
+                <w:sz w:val="15"/>
+                <w:szCs w:val="15"/>
+              </w:rPr>
+              <w:t xml:space="preserve"> </w:t>
             </w:r>
             <w:proofErr w:type="spellStart"/>
             <w:r>
@@ -11837,16 +11874,10 @@
       <w:bookmarkStart w:id="21" w:name="_Toc99104498"/>
       <w:bookmarkStart w:id="22" w:name="_Toc99124582"/>
       <w:r>
-        <w:rPr>
-          <w:highlight w:val="yellow"/>
-        </w:rPr>
         <w:lastRenderedPageBreak/>
         <w:t>Project 2: Chameleon</w:t>
       </w:r>
       <w:r>
-        <w:rPr>
-          <w:highlight w:val="yellow"/>
-        </w:rPr>
         <w:t xml:space="preserve"> Website</w:t>
       </w:r>
       <w:bookmarkEnd w:id="21"/>
@@ -12281,6 +12312,42 @@
     </w:p>
     <w:p>
       <w:pPr>
+        <w:pStyle w:val="ListParagraph"/>
+        <w:numPr>
+          <w:ilvl w:val="0"/>
+          <w:numId w:val="36"/>
+        </w:numPr>
+        <w:rPr>
+          <w:highlight w:val="cyan"/>
+        </w:rPr>
+      </w:pPr>
+      <w:r>
+        <w:rPr>
+          <w:highlight w:val="cyan"/>
+        </w:rPr>
+        <w:t>The website pages will be static where the content is hardcoded not database driven</w:t>
+      </w:r>
+    </w:p>
+    <w:p>
+      <w:pPr>
+        <w:pStyle w:val="ListParagraph"/>
+        <w:numPr>
+          <w:ilvl w:val="0"/>
+          <w:numId w:val="36"/>
+        </w:numPr>
+        <w:rPr>
+          <w:highlight w:val="cyan"/>
+        </w:rPr>
+      </w:pPr>
+      <w:r>
+        <w:rPr>
+          <w:highlight w:val="cyan"/>
+        </w:rPr>
+        <w:t>A very basic subscribe and login feature</w:t>
+      </w:r>
+    </w:p>
+    <w:p>
+      <w:pPr>
         <w:rPr>
           <w:highlight w:val="lightGray"/>
         </w:rPr>
@@ -12330,26 +12397,14 @@
           <w:numId w:val="35"/>
         </w:numPr>
         <w:rPr>
-          <w:highlight w:val="lightGray"/>
+          <w:highlight w:val="cyan"/>
         </w:rPr>
       </w:pPr>
       <w:r>
         <w:rPr>
-          <w:highlight w:val="lightGray"/>
+          <w:highlight w:val="cyan"/>
         </w:rPr>
-        <w:t xml:space="preserve">Implement a SEO strategy to rank the website higher in the </w:t>
-      </w:r>
-      <w:r>
-        <w:rPr>
-          <w:highlight w:val="lightGray"/>
-        </w:rPr>
-        <w:t>w</w:t>
-      </w:r>
-      <w:r>
-        <w:rPr>
-          <w:highlight w:val="lightGray"/>
-        </w:rPr>
-        <w:t>eb search engines</w:t>
+        <w:t>Create a backend to serve dynamic pages from a database</w:t>
       </w:r>
     </w:p>
     <w:p>
@@ -12367,43 +12422,7 @@
         <w:rPr>
           <w:highlight w:val="lightGray"/>
         </w:rPr>
-        <w:t xml:space="preserve">Implement a </w:t>
-      </w:r>
-      <w:r>
-        <w:rPr>
-          <w:highlight w:val="lightGray"/>
-        </w:rPr>
-        <w:t>w</w:t>
-      </w:r>
-      <w:r>
-        <w:rPr>
-          <w:highlight w:val="lightGray"/>
-        </w:rPr>
-        <w:t xml:space="preserve">eb tracking mechanism and </w:t>
-      </w:r>
-      <w:r>
-        <w:rPr>
-          <w:highlight w:val="lightGray"/>
-        </w:rPr>
-        <w:t xml:space="preserve">a </w:t>
-      </w:r>
-      <w:r>
-        <w:rPr>
-          <w:highlight w:val="lightGray"/>
-        </w:rPr>
-        <w:t>we</w:t>
-      </w:r>
-      <w:r>
-        <w:rPr>
-          <w:highlight w:val="lightGray"/>
-        </w:rPr>
-        <w:t>b</w:t>
-      </w:r>
-      <w:r>
-        <w:rPr>
-          <w:highlight w:val="lightGray"/>
-        </w:rPr>
-        <w:t xml:space="preserve"> traffic analysis</w:t>
+        <w:t>Implement a SEO strategy to rank the website higher in the web search engines</w:t>
       </w:r>
     </w:p>
     <w:p>
@@ -12421,13 +12440,7 @@
         <w:rPr>
           <w:highlight w:val="lightGray"/>
         </w:rPr>
-        <w:t>Add</w:t>
-      </w:r>
-      <w:r>
-        <w:rPr>
-          <w:highlight w:val="lightGray"/>
-        </w:rPr>
-        <w:t xml:space="preserve"> a blogging engine</w:t>
+        <w:t>Implement a web tracking mechanism and a web traffic analysis</w:t>
       </w:r>
     </w:p>
     <w:p>
@@ -12445,19 +12458,7 @@
         <w:rPr>
           <w:highlight w:val="lightGray"/>
         </w:rPr>
-        <w:t>Add</w:t>
-      </w:r>
-      <w:r>
-        <w:rPr>
-          <w:highlight w:val="lightGray"/>
-        </w:rPr>
-        <w:t xml:space="preserve"> a</w:t>
-      </w:r>
-      <w:r>
-        <w:rPr>
-          <w:highlight w:val="lightGray"/>
-        </w:rPr>
-        <w:t>n events calendar</w:t>
+        <w:t>Add a blogging engine</w:t>
       </w:r>
     </w:p>
     <w:p>
@@ -12475,117 +12476,137 @@
         <w:rPr>
           <w:highlight w:val="lightGray"/>
         </w:rPr>
-        <w:t xml:space="preserve">Add a </w:t>
-      </w:r>
-      <w:r>
+        <w:t>Add an events calendar</w:t>
+      </w:r>
+    </w:p>
+    <w:p>
+      <w:pPr>
+        <w:pStyle w:val="ListParagraph"/>
+        <w:numPr>
+          <w:ilvl w:val="0"/>
+          <w:numId w:val="35"/>
+        </w:numPr>
         <w:rPr>
           <w:highlight w:val="lightGray"/>
         </w:rPr>
-        <w:t>clients’</w:t>
-      </w:r>
+      </w:pPr>
       <w:r>
         <w:rPr>
           <w:highlight w:val="lightGray"/>
         </w:rPr>
-        <w:t xml:space="preserve"> area </w:t>
+        <w:t>Add a clients’ area for project collaboration with various levels of user access</w:t>
       </w:r>
       <w:r>
         <w:rPr>
           <w:highlight w:val="lightGray"/>
         </w:rPr>
-        <w:t xml:space="preserve">for project collaboration </w:t>
+        <w:t xml:space="preserve">. </w:t>
       </w:r>
       <w:r>
         <w:rPr>
-          <w:highlight w:val="lightGray"/>
+          <w:highlight w:val="cyan"/>
         </w:rPr>
-        <w:t>with various levels of user</w:t>
-      </w:r>
-      <w:r>
-        <w:rPr>
-          <w:highlight w:val="lightGray"/>
-        </w:rPr>
-        <w:t xml:space="preserve"> access</w:t>
+        <w:t>This is an extension of the basic subscription/login feature.</w:t>
       </w:r>
     </w:p>
     <w:p>
       <w:pPr>
         <w:pStyle w:val="Heading2"/>
+      </w:pPr>
+      <w:r>
+        <w:t>6.2 Progress Update</w:t>
+      </w:r>
+    </w:p>
+    <w:p>
+      <w:pPr>
         <w:rPr>
           <w:highlight w:val="yellow"/>
         </w:rPr>
       </w:pPr>
-      <w:r>
-        <w:rPr>
-          <w:highlight w:val="yellow"/>
-        </w:rPr>
-        <w:t>6.2 Progress Update</w:t>
-      </w:r>
     </w:p>
     <w:p>
       <w:pPr>
         <w:rPr>
-          <w:highlight w:val="yellow"/>
+          <w:highlight w:val="cyan"/>
         </w:rPr>
       </w:pPr>
+      <w:r>
+        <w:rPr>
+          <w:highlight w:val="cyan"/>
+        </w:rPr>
+        <w:t>The team has already identified the Web development and infrastructure stack as well as an initial design of the main website pages.</w:t>
+      </w:r>
+      <w:r>
+        <w:rPr>
+          <w:highlight w:val="cyan"/>
+        </w:rPr>
+        <w:t xml:space="preserve"> We have already finished Sprint 1 that was 3 weeks long and are starting Sprint 2 after the break. The second and third sprints are each two long and would take us to the end of the trimester.</w:t>
+      </w:r>
     </w:p>
     <w:p>
       <w:pPr>
         <w:rPr>
-          <w:highlight w:val="yellow"/>
+          <w:highlight w:val="cyan"/>
         </w:rPr>
       </w:pPr>
+      <w:r>
+        <w:rPr>
+          <w:highlight w:val="cyan"/>
+        </w:rPr>
+        <w:t>Jack Hagen from the design team asked to be moved to the Web development team to be able to meet his Learning outcome. He will be working on a login functionality which wasn’t part of our original deliveries.</w:t>
+      </w:r>
     </w:p>
     <w:p>
-      <w:pPr>
+      <w:r>
         <w:rPr>
-          <w:highlight w:val="yellow"/>
+          <w:highlight w:val="cyan"/>
         </w:rPr>
-      </w:pPr>
+        <w:t xml:space="preserve">By the end of the trimester, we should have a working </w:t>
+      </w:r>
       <w:r>
         <w:rPr>
-          <w:highlight w:val="yellow"/>
+          <w:highlight w:val="cyan"/>
         </w:rPr>
-        <w:t>Forecast of likely state of deliverables at end of trimester</w:t>
+        <w:t xml:space="preserve">public </w:t>
+      </w:r>
+      <w:r>
+        <w:rPr>
+          <w:highlight w:val="cyan"/>
+        </w:rPr>
+        <w:t xml:space="preserve">website with a draft content of </w:t>
+      </w:r>
+      <w:r>
+        <w:rPr>
+          <w:highlight w:val="cyan"/>
+        </w:rPr>
+        <w:t xml:space="preserve">the </w:t>
+      </w:r>
+      <w:r>
+        <w:rPr>
+          <w:highlight w:val="cyan"/>
+        </w:rPr>
+        <w:t>Landing page, portfolio page, services page, resources page and about us pages</w:t>
+      </w:r>
+      <w:r>
+        <w:rPr>
+          <w:highlight w:val="cyan"/>
+        </w:rPr>
+        <w:t xml:space="preserve">. The website will be </w:t>
+      </w:r>
+      <w:r>
+        <w:rPr>
+          <w:highlight w:val="cyan"/>
+        </w:rPr>
+        <w:t xml:space="preserve">deployed automatically using a GCP pipeline for efficiency of deployment and updates. </w:t>
       </w:r>
     </w:p>
     <w:p>
       <w:pPr>
-        <w:rPr>
-          <w:highlight w:val="yellow"/>
-        </w:rPr>
-      </w:pPr>
-      <w:r>
-        <w:rPr>
-          <w:highlight w:val="yellow"/>
-        </w:rPr>
-        <w:t>Changes to original plan</w:t>
-      </w:r>
-    </w:p>
-    <w:p>
-      <w:pPr>
-        <w:rPr>
-          <w:highlight w:val="yellow"/>
-        </w:rPr>
-      </w:pPr>
-      <w:r>
-        <w:rPr>
-          <w:highlight w:val="yellow"/>
-        </w:rPr>
-        <w:t>New Projects added since 2.1P</w:t>
-      </w:r>
-    </w:p>
-    <w:p/>
-    <w:p>
-      <w:pPr>
         <w:pStyle w:val="Heading2"/>
       </w:pPr>
       <w:bookmarkStart w:id="29" w:name="_Toc99104502"/>
       <w:bookmarkStart w:id="30" w:name="_Toc99124586"/>
       <w:r>
-        <w:rPr>
-          <w:highlight w:val="yellow"/>
-        </w:rPr>
         <w:t>Project Members</w:t>
       </w:r>
       <w:bookmarkEnd w:id="29"/>
@@ -12614,7 +12635,6 @@
       <w:tr>
         <w:trPr>
           <w:trHeight w:val="20"/>
-          <w:tblHeader/>
         </w:trPr>
         <w:tc>
           <w:tcPr>
@@ -13808,7 +13828,7 @@
                 <w:sz w:val="15"/>
                 <w:szCs w:val="15"/>
               </w:rPr>
-              <w:t>220381653</w:t>
+              <w:t>220490637</w:t>
             </w:r>
           </w:p>
         </w:tc>
@@ -13834,6 +13854,7 @@
                 <w:szCs w:val="15"/>
               </w:rPr>
             </w:pPr>
+            <w:proofErr w:type="spellStart"/>
             <w:r>
               <w:rPr>
                 <w:rFonts w:ascii="Calibri" w:hAnsi="Calibri" w:cs="Calibri"/>
@@ -13841,7 +13862,17 @@
                 <w:sz w:val="15"/>
                 <w:szCs w:val="15"/>
               </w:rPr>
-              <w:t>Jack Hagen</w:t>
+              <w:t>Sangjun</w:t>
+            </w:r>
+            <w:proofErr w:type="spellEnd"/>
+            <w:r>
+              <w:rPr>
+                <w:rFonts w:ascii="Calibri" w:hAnsi="Calibri" w:cs="Calibri"/>
+                <w:color w:val="000000"/>
+                <w:sz w:val="15"/>
+                <w:szCs w:val="15"/>
+              </w:rPr>
+              <w:t xml:space="preserve"> Kim</w:t>
             </w:r>
           </w:p>
         </w:tc>
@@ -13932,7 +13963,7 @@
               <w:spacing w:after="0" w:line="240" w:lineRule="auto"/>
               <w:rPr>
                 <w:rFonts w:ascii="Calibri" w:hAnsi="Calibri" w:cs="Calibri"/>
-                <w:color w:val="000000"/>
+                <w:color w:val="212529"/>
                 <w:sz w:val="15"/>
                 <w:szCs w:val="15"/>
               </w:rPr>
@@ -13940,7 +13971,7 @@
             <w:r>
               <w:rPr>
                 <w:rFonts w:ascii="Calibri" w:hAnsi="Calibri" w:cs="Calibri"/>
-                <w:color w:val="000000"/>
+                <w:color w:val="212529"/>
                 <w:sz w:val="15"/>
                 <w:szCs w:val="15"/>
               </w:rPr>
@@ -13966,7 +13997,7 @@
               <w:spacing w:after="0" w:line="240" w:lineRule="auto"/>
               <w:rPr>
                 <w:rFonts w:ascii="Calibri" w:hAnsi="Calibri" w:cs="Calibri"/>
-                <w:color w:val="000000"/>
+                <w:color w:val="212529"/>
                 <w:sz w:val="15"/>
                 <w:szCs w:val="15"/>
               </w:rPr>
@@ -14005,7 +14036,7 @@
                 <w:sz w:val="15"/>
                 <w:szCs w:val="15"/>
               </w:rPr>
-              <w:t>220490637</w:t>
+              <w:t>220102998</w:t>
             </w:r>
           </w:p>
         </w:tc>
@@ -14031,6 +14062,15 @@
                 <w:szCs w:val="15"/>
               </w:rPr>
             </w:pPr>
+            <w:r>
+              <w:rPr>
+                <w:rFonts w:ascii="Calibri" w:hAnsi="Calibri" w:cs="Calibri"/>
+                <w:color w:val="000000"/>
+                <w:sz w:val="15"/>
+                <w:szCs w:val="15"/>
+              </w:rPr>
+              <w:t xml:space="preserve">Nikhil </w:t>
+            </w:r>
             <w:proofErr w:type="spellStart"/>
             <w:r>
               <w:rPr>
@@ -14039,18 +14079,9 @@
                 <w:sz w:val="15"/>
                 <w:szCs w:val="15"/>
               </w:rPr>
-              <w:t>Sangjun</w:t>
+              <w:t>Nikhil</w:t>
             </w:r>
             <w:proofErr w:type="spellEnd"/>
-            <w:r>
-              <w:rPr>
-                <w:rFonts w:ascii="Calibri" w:hAnsi="Calibri" w:cs="Calibri"/>
-                <w:color w:val="000000"/>
-                <w:sz w:val="15"/>
-                <w:szCs w:val="15"/>
-              </w:rPr>
-              <w:t xml:space="preserve"> Kim</w:t>
-            </w:r>
           </w:p>
         </w:tc>
         <w:tc>
@@ -14213,7 +14244,7 @@
                 <w:sz w:val="15"/>
                 <w:szCs w:val="15"/>
               </w:rPr>
-              <w:t>220102998</w:t>
+              <w:t>219204947</w:t>
             </w:r>
           </w:p>
         </w:tc>
@@ -14239,6 +14270,7 @@
                 <w:szCs w:val="15"/>
               </w:rPr>
             </w:pPr>
+            <w:proofErr w:type="spellStart"/>
             <w:r>
               <w:rPr>
                 <w:rFonts w:ascii="Calibri" w:hAnsi="Calibri" w:cs="Calibri"/>
@@ -14246,9 +14278,9 @@
                 <w:sz w:val="15"/>
                 <w:szCs w:val="15"/>
               </w:rPr>
-              <w:t xml:space="preserve">Nikhil </w:t>
-            </w:r>
-            <w:proofErr w:type="spellStart"/>
+              <w:t>Tejal</w:t>
+            </w:r>
+            <w:proofErr w:type="spellEnd"/>
             <w:r>
               <w:rPr>
                 <w:rFonts w:ascii="Calibri" w:hAnsi="Calibri" w:cs="Calibri"/>
@@ -14256,9 +14288,8 @@
                 <w:sz w:val="15"/>
                 <w:szCs w:val="15"/>
               </w:rPr>
-              <w:t>Nikhil</w:t>
-            </w:r>
-            <w:proofErr w:type="spellEnd"/>
+              <w:t xml:space="preserve"> Girish Ranade</w:t>
+            </w:r>
           </w:p>
         </w:tc>
         <w:tc>
@@ -14421,7 +14452,7 @@
                 <w:sz w:val="15"/>
                 <w:szCs w:val="15"/>
               </w:rPr>
-              <w:t>219204947</w:t>
+              <w:t>218430879</w:t>
             </w:r>
           </w:p>
         </w:tc>
@@ -14447,6 +14478,15 @@
                 <w:szCs w:val="15"/>
               </w:rPr>
             </w:pPr>
+            <w:r>
+              <w:rPr>
+                <w:rFonts w:ascii="Calibri" w:hAnsi="Calibri" w:cs="Calibri"/>
+                <w:color w:val="000000"/>
+                <w:sz w:val="15"/>
+                <w:szCs w:val="15"/>
+              </w:rPr>
+              <w:t xml:space="preserve">Paulina Katarzyna </w:t>
+            </w:r>
             <w:proofErr w:type="spellStart"/>
             <w:r>
               <w:rPr>
@@ -14455,23 +14495,48 @@
                 <w:sz w:val="15"/>
                 <w:szCs w:val="15"/>
               </w:rPr>
-              <w:t>Tejal</w:t>
+              <w:t>Wesolowska</w:t>
             </w:r>
             <w:proofErr w:type="spellEnd"/>
-            <w:r>
+          </w:p>
+        </w:tc>
+        <w:tc>
+          <w:tcPr>
+            <w:tcW w:w="851" w:type="dxa"/>
+            <w:tcBorders>
+              <w:top w:val="single" w:sz="4" w:space="0" w:color="000000"/>
+              <w:left w:val="single" w:sz="4" w:space="0" w:color="000000"/>
+              <w:bottom w:val="single" w:sz="4" w:space="0" w:color="000000"/>
+              <w:right w:val="single" w:sz="4" w:space="0" w:color="000000"/>
+            </w:tcBorders>
+            <w:noWrap/>
+            <w:vAlign w:val="bottom"/>
+            <w:hideMark/>
+          </w:tcPr>
+          <w:p>
+            <w:pPr>
+              <w:spacing w:after="0" w:line="240" w:lineRule="auto"/>
               <w:rPr>
                 <w:rFonts w:ascii="Calibri" w:hAnsi="Calibri" w:cs="Calibri"/>
                 <w:color w:val="000000"/>
                 <w:sz w:val="15"/>
                 <w:szCs w:val="15"/>
               </w:rPr>
-              <w:t xml:space="preserve"> Girish Ranade</w:t>
-            </w:r>
-          </w:p>
-        </w:tc>
-        <w:tc>
-          <w:tcPr>
-            <w:tcW w:w="851" w:type="dxa"/>
+            </w:pPr>
+            <w:r>
+              <w:rPr>
+                <w:rFonts w:ascii="Calibri" w:hAnsi="Calibri" w:cs="Calibri"/>
+                <w:color w:val="000000"/>
+                <w:sz w:val="15"/>
+                <w:szCs w:val="15"/>
+              </w:rPr>
+              <w:t>Junior</w:t>
+            </w:r>
+          </w:p>
+        </w:tc>
+        <w:tc>
+          <w:tcPr>
+            <w:tcW w:w="966" w:type="dxa"/>
             <w:tcBorders>
               <w:top w:val="single" w:sz="4" w:space="0" w:color="000000"/>
               <w:left w:val="single" w:sz="4" w:space="0" w:color="000000"/>
@@ -14487,7 +14552,7 @@
               <w:spacing w:after="0" w:line="240" w:lineRule="auto"/>
               <w:rPr>
                 <w:rFonts w:ascii="Calibri" w:hAnsi="Calibri" w:cs="Calibri"/>
-                <w:color w:val="000000"/>
+                <w:color w:val="212529"/>
                 <w:sz w:val="15"/>
                 <w:szCs w:val="15"/>
               </w:rPr>
@@ -14495,23 +14560,24 @@
             <w:r>
               <w:rPr>
                 <w:rFonts w:ascii="Calibri" w:hAnsi="Calibri" w:cs="Calibri"/>
-                <w:color w:val="000000"/>
-                <w:sz w:val="15"/>
-                <w:szCs w:val="15"/>
-              </w:rPr>
-              <w:t>Junior</w:t>
-            </w:r>
-          </w:p>
-        </w:tc>
-        <w:tc>
-          <w:tcPr>
-            <w:tcW w:w="966" w:type="dxa"/>
-            <w:tcBorders>
-              <w:top w:val="single" w:sz="4" w:space="0" w:color="000000"/>
-              <w:left w:val="single" w:sz="4" w:space="0" w:color="000000"/>
-              <w:bottom w:val="single" w:sz="4" w:space="0" w:color="000000"/>
-              <w:right w:val="single" w:sz="4" w:space="0" w:color="000000"/>
-            </w:tcBorders>
+                <w:color w:val="212529"/>
+                <w:sz w:val="15"/>
+                <w:szCs w:val="15"/>
+              </w:rPr>
+              <w:t>Undergrad</w:t>
+            </w:r>
+          </w:p>
+        </w:tc>
+        <w:tc>
+          <w:tcPr>
+            <w:tcW w:w="1623" w:type="dxa"/>
+            <w:tcBorders>
+              <w:top w:val="single" w:sz="4" w:space="0" w:color="000000"/>
+              <w:left w:val="single" w:sz="4" w:space="0" w:color="000000"/>
+              <w:bottom w:val="single" w:sz="4" w:space="0" w:color="000000"/>
+              <w:right w:val="single" w:sz="4" w:space="0" w:color="000000"/>
+            </w:tcBorders>
+            <w:shd w:val="clear" w:color="000000" w:fill="FBE5D6"/>
             <w:noWrap/>
             <w:vAlign w:val="bottom"/>
             <w:hideMark/>
@@ -14521,7 +14587,7 @@
               <w:spacing w:after="0" w:line="240" w:lineRule="auto"/>
               <w:rPr>
                 <w:rFonts w:ascii="Calibri" w:hAnsi="Calibri" w:cs="Calibri"/>
-                <w:color w:val="212529"/>
+                <w:color w:val="000000"/>
                 <w:sz w:val="15"/>
                 <w:szCs w:val="15"/>
               </w:rPr>
@@ -14529,11 +14595,11 @@
             <w:r>
               <w:rPr>
                 <w:rFonts w:ascii="Calibri" w:hAnsi="Calibri" w:cs="Calibri"/>
-                <w:color w:val="212529"/>
-                <w:sz w:val="15"/>
-                <w:szCs w:val="15"/>
-              </w:rPr>
-              <w:t>Undergrad</w:t>
+                <w:color w:val="000000"/>
+                <w:sz w:val="15"/>
+                <w:szCs w:val="15"/>
+              </w:rPr>
+              <w:t>Design</w:t>
             </w:r>
           </w:p>
         </w:tc>
@@ -14546,7 +14612,6 @@
               <w:bottom w:val="single" w:sz="4" w:space="0" w:color="000000"/>
               <w:right w:val="single" w:sz="4" w:space="0" w:color="000000"/>
             </w:tcBorders>
-            <w:shd w:val="clear" w:color="000000" w:fill="FBE5D6"/>
             <w:noWrap/>
             <w:vAlign w:val="bottom"/>
             <w:hideMark/>
@@ -14556,41 +14621,7 @@
               <w:spacing w:after="0" w:line="240" w:lineRule="auto"/>
               <w:rPr>
                 <w:rFonts w:ascii="Calibri" w:hAnsi="Calibri" w:cs="Calibri"/>
-                <w:color w:val="212529"/>
-                <w:sz w:val="15"/>
-                <w:szCs w:val="15"/>
-              </w:rPr>
-            </w:pPr>
-            <w:r>
-              <w:rPr>
-                <w:rFonts w:ascii="Calibri" w:hAnsi="Calibri" w:cs="Calibri"/>
-                <w:color w:val="212529"/>
-                <w:sz w:val="15"/>
-                <w:szCs w:val="15"/>
-              </w:rPr>
-              <w:t>Design</w:t>
-            </w:r>
-          </w:p>
-        </w:tc>
-        <w:tc>
-          <w:tcPr>
-            <w:tcW w:w="1623" w:type="dxa"/>
-            <w:tcBorders>
-              <w:top w:val="single" w:sz="4" w:space="0" w:color="000000"/>
-              <w:left w:val="single" w:sz="4" w:space="0" w:color="000000"/>
-              <w:bottom w:val="single" w:sz="4" w:space="0" w:color="000000"/>
-              <w:right w:val="single" w:sz="4" w:space="0" w:color="000000"/>
-            </w:tcBorders>
-            <w:noWrap/>
-            <w:vAlign w:val="bottom"/>
-            <w:hideMark/>
-          </w:tcPr>
-          <w:p>
-            <w:pPr>
-              <w:spacing w:after="0" w:line="240" w:lineRule="auto"/>
-              <w:rPr>
-                <w:rFonts w:ascii="Calibri" w:hAnsi="Calibri" w:cs="Calibri"/>
-                <w:color w:val="212529"/>
+                <w:color w:val="000000"/>
                 <w:sz w:val="15"/>
                 <w:szCs w:val="15"/>
               </w:rPr>
@@ -14629,7 +14660,7 @@
                 <w:sz w:val="15"/>
                 <w:szCs w:val="15"/>
               </w:rPr>
-              <w:t>218430879</w:t>
+              <w:t>220457523</w:t>
             </w:r>
           </w:p>
         </w:tc>
@@ -14655,6 +14686,7 @@
                 <w:szCs w:val="15"/>
               </w:rPr>
             </w:pPr>
+            <w:proofErr w:type="spellStart"/>
             <w:r>
               <w:rPr>
                 <w:rFonts w:ascii="Calibri" w:hAnsi="Calibri" w:cs="Calibri"/>
@@ -14662,9 +14694,9 @@
                 <w:sz w:val="15"/>
                 <w:szCs w:val="15"/>
               </w:rPr>
-              <w:t xml:space="preserve">Paulina Katarzyna </w:t>
-            </w:r>
-            <w:proofErr w:type="spellStart"/>
+              <w:t>Zhenyu</w:t>
+            </w:r>
+            <w:proofErr w:type="spellEnd"/>
             <w:r>
               <w:rPr>
                 <w:rFonts w:ascii="Calibri" w:hAnsi="Calibri" w:cs="Calibri"/>
@@ -14672,9 +14704,8 @@
                 <w:sz w:val="15"/>
                 <w:szCs w:val="15"/>
               </w:rPr>
-              <w:t>Wesolowska</w:t>
-            </w:r>
-            <w:proofErr w:type="spellEnd"/>
+              <w:t xml:space="preserve"> Ye</w:t>
+            </w:r>
           </w:p>
         </w:tc>
         <w:tc>
@@ -14729,7 +14760,7 @@
               <w:spacing w:after="0" w:line="240" w:lineRule="auto"/>
               <w:rPr>
                 <w:rFonts w:ascii="Calibri" w:hAnsi="Calibri" w:cs="Calibri"/>
-                <w:color w:val="212529"/>
+                <w:color w:val="000000"/>
                 <w:sz w:val="15"/>
                 <w:szCs w:val="15"/>
               </w:rPr>
@@ -14737,7 +14768,7 @@
             <w:r>
               <w:rPr>
                 <w:rFonts w:ascii="Calibri" w:hAnsi="Calibri" w:cs="Calibri"/>
-                <w:color w:val="212529"/>
+                <w:color w:val="000000"/>
                 <w:sz w:val="15"/>
                 <w:szCs w:val="15"/>
               </w:rPr>
@@ -14837,7 +14868,7 @@
                 <w:sz w:val="15"/>
                 <w:szCs w:val="15"/>
               </w:rPr>
-              <w:t>220457523</w:t>
+              <w:t>219449118</w:t>
             </w:r>
           </w:p>
         </w:tc>
@@ -14871,7 +14902,7 @@
                 <w:sz w:val="15"/>
                 <w:szCs w:val="15"/>
               </w:rPr>
-              <w:t>Zhenyu</w:t>
+              <w:t>Yinfei</w:t>
             </w:r>
             <w:proofErr w:type="spellEnd"/>
             <w:r>
@@ -14881,7 +14912,7 @@
                 <w:sz w:val="15"/>
                 <w:szCs w:val="15"/>
               </w:rPr>
-              <w:t xml:space="preserve"> Ye</w:t>
+              <w:t xml:space="preserve"> Zhou</w:t>
             </w:r>
           </w:p>
         </w:tc>
@@ -14915,7 +14946,7 @@
                 <w:sz w:val="15"/>
                 <w:szCs w:val="15"/>
               </w:rPr>
-              <w:t>Junior</w:t>
+              <w:t>Senior</w:t>
             </w:r>
           </w:p>
         </w:tc>
@@ -14937,7 +14968,7 @@
               <w:spacing w:after="0" w:line="240" w:lineRule="auto"/>
               <w:rPr>
                 <w:rFonts w:ascii="Calibri" w:hAnsi="Calibri" w:cs="Calibri"/>
-                <w:color w:val="000000"/>
+                <w:color w:val="212529"/>
                 <w:sz w:val="15"/>
                 <w:szCs w:val="15"/>
               </w:rPr>
@@ -14945,7 +14976,7 @@
             <w:r>
               <w:rPr>
                 <w:rFonts w:ascii="Calibri" w:hAnsi="Calibri" w:cs="Calibri"/>
-                <w:color w:val="000000"/>
+                <w:color w:val="212529"/>
                 <w:sz w:val="15"/>
                 <w:szCs w:val="15"/>
               </w:rPr>
@@ -14972,7 +15003,7 @@
               <w:spacing w:after="0" w:line="240" w:lineRule="auto"/>
               <w:rPr>
                 <w:rFonts w:ascii="Calibri" w:hAnsi="Calibri" w:cs="Calibri"/>
-                <w:color w:val="000000"/>
+                <w:color w:val="212529"/>
                 <w:sz w:val="15"/>
                 <w:szCs w:val="15"/>
               </w:rPr>
@@ -14980,7 +15011,7 @@
             <w:r>
               <w:rPr>
                 <w:rFonts w:ascii="Calibri" w:hAnsi="Calibri" w:cs="Calibri"/>
-                <w:color w:val="000000"/>
+                <w:color w:val="212529"/>
                 <w:sz w:val="15"/>
                 <w:szCs w:val="15"/>
               </w:rPr>
@@ -15006,7 +15037,7 @@
               <w:spacing w:after="0" w:line="240" w:lineRule="auto"/>
               <w:rPr>
                 <w:rFonts w:ascii="Calibri" w:hAnsi="Calibri" w:cs="Calibri"/>
-                <w:color w:val="000000"/>
+                <w:color w:val="212529"/>
                 <w:sz w:val="15"/>
                 <w:szCs w:val="15"/>
               </w:rPr>
@@ -15032,34 +15063,88 @@
             <w:pPr>
               <w:spacing w:after="0" w:line="240" w:lineRule="auto"/>
               <w:rPr>
+                <w:rFonts w:ascii="Calibri" w:eastAsia="Times New Roman" w:hAnsi="Calibri" w:cs="Calibri"/>
+                <w:color w:val="000000"/>
+                <w:sz w:val="15"/>
+                <w:szCs w:val="15"/>
+              </w:rPr>
+            </w:pPr>
+            <w:r>
+              <w:rPr>
+                <w:rFonts w:ascii="Calibri" w:eastAsia="Times New Roman" w:hAnsi="Calibri" w:cs="Calibri"/>
+                <w:color w:val="000000"/>
+                <w:sz w:val="15"/>
+                <w:szCs w:val="15"/>
+              </w:rPr>
+              <w:t>220068066</w:t>
+            </w:r>
+          </w:p>
+        </w:tc>
+        <w:tc>
+          <w:tcPr>
+            <w:tcW w:w="3051" w:type="dxa"/>
+            <w:tcBorders>
+              <w:top w:val="single" w:sz="4" w:space="0" w:color="000000"/>
+              <w:left w:val="single" w:sz="4" w:space="0" w:color="000000"/>
+              <w:bottom w:val="single" w:sz="4" w:space="0" w:color="000000"/>
+              <w:right w:val="single" w:sz="4" w:space="0" w:color="000000"/>
+            </w:tcBorders>
+            <w:vAlign w:val="bottom"/>
+          </w:tcPr>
+          <w:p>
+            <w:pPr>
+              <w:spacing w:after="0" w:line="240" w:lineRule="auto"/>
+              <w:rPr>
                 <w:rFonts w:ascii="Calibri" w:hAnsi="Calibri" w:cs="Calibri"/>
                 <w:color w:val="000000"/>
                 <w:sz w:val="15"/>
                 <w:szCs w:val="15"/>
               </w:rPr>
             </w:pPr>
-            <w:r>
-              <w:rPr>
-                <w:rFonts w:ascii="Calibri" w:eastAsia="Times New Roman" w:hAnsi="Calibri" w:cs="Calibri"/>
-                <w:color w:val="000000"/>
-                <w:sz w:val="15"/>
-                <w:szCs w:val="15"/>
-              </w:rPr>
-              <w:t>219449118</w:t>
-            </w:r>
-          </w:p>
-        </w:tc>
-        <w:tc>
-          <w:tcPr>
-            <w:tcW w:w="3051" w:type="dxa"/>
-            <w:tcBorders>
-              <w:top w:val="single" w:sz="4" w:space="0" w:color="000000"/>
-              <w:left w:val="single" w:sz="4" w:space="0" w:color="000000"/>
-              <w:bottom w:val="single" w:sz="4" w:space="0" w:color="000000"/>
-              <w:right w:val="single" w:sz="4" w:space="0" w:color="000000"/>
-            </w:tcBorders>
+            <w:proofErr w:type="spellStart"/>
+            <w:r>
+              <w:rPr>
+                <w:rFonts w:ascii="Calibri" w:eastAsia="Times New Roman" w:hAnsi="Calibri" w:cs="Calibri"/>
+                <w:color w:val="000000"/>
+                <w:sz w:val="15"/>
+                <w:szCs w:val="15"/>
+              </w:rPr>
+              <w:t>Uchechukwu</w:t>
+            </w:r>
+            <w:proofErr w:type="spellEnd"/>
+            <w:r>
+              <w:rPr>
+                <w:rFonts w:ascii="Calibri" w:eastAsia="Times New Roman" w:hAnsi="Calibri" w:cs="Calibri"/>
+                <w:color w:val="000000"/>
+                <w:sz w:val="15"/>
+                <w:szCs w:val="15"/>
+              </w:rPr>
+              <w:t xml:space="preserve"> </w:t>
+            </w:r>
+            <w:proofErr w:type="spellStart"/>
+            <w:r>
+              <w:rPr>
+                <w:rFonts w:ascii="Calibri" w:eastAsia="Times New Roman" w:hAnsi="Calibri" w:cs="Calibri"/>
+                <w:color w:val="000000"/>
+                <w:sz w:val="15"/>
+                <w:szCs w:val="15"/>
+              </w:rPr>
+              <w:t>Ajoku</w:t>
+            </w:r>
+            <w:proofErr w:type="spellEnd"/>
+          </w:p>
+        </w:tc>
+        <w:tc>
+          <w:tcPr>
+            <w:tcW w:w="851" w:type="dxa"/>
+            <w:tcBorders>
+              <w:top w:val="single" w:sz="4" w:space="0" w:color="000000"/>
+              <w:left w:val="single" w:sz="4" w:space="0" w:color="000000"/>
+              <w:bottom w:val="single" w:sz="4" w:space="0" w:color="000000"/>
+              <w:right w:val="single" w:sz="4" w:space="0" w:color="000000"/>
+            </w:tcBorders>
+            <w:noWrap/>
             <w:vAlign w:val="bottom"/>
-            <w:hideMark/>
           </w:tcPr>
           <w:p>
             <w:pPr>
@@ -15071,7 +15156,6 @@
                 <w:szCs w:val="15"/>
               </w:rPr>
             </w:pPr>
-            <w:proofErr w:type="spellStart"/>
             <w:r>
               <w:rPr>
                 <w:rFonts w:ascii="Calibri" w:hAnsi="Calibri" w:cs="Calibri"/>
@@ -15079,39 +15163,62 @@
                 <w:sz w:val="15"/>
                 <w:szCs w:val="15"/>
               </w:rPr>
-              <w:t>Yinfei</w:t>
-            </w:r>
-            <w:proofErr w:type="spellEnd"/>
-            <w:r>
+              <w:t>Junior</w:t>
+            </w:r>
+          </w:p>
+        </w:tc>
+        <w:tc>
+          <w:tcPr>
+            <w:tcW w:w="966" w:type="dxa"/>
+            <w:tcBorders>
+              <w:top w:val="single" w:sz="4" w:space="0" w:color="000000"/>
+              <w:left w:val="single" w:sz="4" w:space="0" w:color="000000"/>
+              <w:bottom w:val="single" w:sz="4" w:space="0" w:color="000000"/>
+              <w:right w:val="single" w:sz="4" w:space="0" w:color="000000"/>
+            </w:tcBorders>
+            <w:noWrap/>
+            <w:vAlign w:val="bottom"/>
+          </w:tcPr>
+          <w:p>
+            <w:pPr>
+              <w:spacing w:after="0" w:line="240" w:lineRule="auto"/>
               <w:rPr>
                 <w:rFonts w:ascii="Calibri" w:hAnsi="Calibri" w:cs="Calibri"/>
-                <w:color w:val="000000"/>
-                <w:sz w:val="15"/>
-                <w:szCs w:val="15"/>
-              </w:rPr>
-              <w:t xml:space="preserve"> Zhou</w:t>
-            </w:r>
-          </w:p>
-        </w:tc>
-        <w:tc>
-          <w:tcPr>
-            <w:tcW w:w="851" w:type="dxa"/>
-            <w:tcBorders>
-              <w:top w:val="single" w:sz="4" w:space="0" w:color="000000"/>
-              <w:left w:val="single" w:sz="4" w:space="0" w:color="000000"/>
-              <w:bottom w:val="single" w:sz="4" w:space="0" w:color="000000"/>
-              <w:right w:val="single" w:sz="4" w:space="0" w:color="000000"/>
-            </w:tcBorders>
+                <w:color w:val="212529"/>
+                <w:sz w:val="15"/>
+                <w:szCs w:val="15"/>
+              </w:rPr>
+            </w:pPr>
+            <w:r>
+              <w:rPr>
+                <w:rFonts w:ascii="Calibri" w:hAnsi="Calibri" w:cs="Calibri"/>
+                <w:color w:val="212529"/>
+                <w:sz w:val="15"/>
+                <w:szCs w:val="15"/>
+              </w:rPr>
+              <w:t>Postgrad</w:t>
+            </w:r>
+          </w:p>
+        </w:tc>
+        <w:tc>
+          <w:tcPr>
+            <w:tcW w:w="1623" w:type="dxa"/>
+            <w:tcBorders>
+              <w:top w:val="single" w:sz="4" w:space="0" w:color="000000"/>
+              <w:left w:val="single" w:sz="4" w:space="0" w:color="000000"/>
+              <w:bottom w:val="single" w:sz="4" w:space="0" w:color="000000"/>
+              <w:right w:val="single" w:sz="4" w:space="0" w:color="000000"/>
+            </w:tcBorders>
+            <w:shd w:val="clear" w:color="000000" w:fill="FBE5D6"/>
             <w:noWrap/>
             <w:vAlign w:val="bottom"/>
-            <w:hideMark/>
           </w:tcPr>
           <w:p>
             <w:pPr>
               <w:spacing w:after="0" w:line="240" w:lineRule="auto"/>
               <w:rPr>
                 <w:rFonts w:ascii="Calibri" w:hAnsi="Calibri" w:cs="Calibri"/>
-                <w:color w:val="000000"/>
+                <w:color w:val="212529"/>
                 <w:sz w:val="15"/>
                 <w:szCs w:val="15"/>
               </w:rPr>
@@ -15119,17 +15226,17 @@
             <w:r>
               <w:rPr>
                 <w:rFonts w:ascii="Calibri" w:hAnsi="Calibri" w:cs="Calibri"/>
-                <w:color w:val="000000"/>
-                <w:sz w:val="15"/>
-                <w:szCs w:val="15"/>
-              </w:rPr>
-              <w:t>Senior</w:t>
-            </w:r>
-          </w:p>
-        </w:tc>
-        <w:tc>
-          <w:tcPr>
-            <w:tcW w:w="966" w:type="dxa"/>
+                <w:color w:val="212529"/>
+                <w:sz w:val="15"/>
+                <w:szCs w:val="15"/>
+              </w:rPr>
+              <w:t>Design</w:t>
+            </w:r>
+          </w:p>
+        </w:tc>
+        <w:tc>
+          <w:tcPr>
+            <w:tcW w:w="1623" w:type="dxa"/>
             <w:tcBorders>
               <w:top w:val="single" w:sz="4" w:space="0" w:color="000000"/>
               <w:left w:val="single" w:sz="4" w:space="0" w:color="000000"/>
@@ -15138,76 +15245,6 @@
             </w:tcBorders>
             <w:noWrap/>
             <w:vAlign w:val="bottom"/>
-            <w:hideMark/>
-          </w:tcPr>
-          <w:p>
-            <w:pPr>
-              <w:spacing w:after="0" w:line="240" w:lineRule="auto"/>
-              <w:rPr>
-                <w:rFonts w:ascii="Calibri" w:hAnsi="Calibri" w:cs="Calibri"/>
-                <w:color w:val="212529"/>
-                <w:sz w:val="15"/>
-                <w:szCs w:val="15"/>
-              </w:rPr>
-            </w:pPr>
-            <w:r>
-              <w:rPr>
-                <w:rFonts w:ascii="Calibri" w:hAnsi="Calibri" w:cs="Calibri"/>
-                <w:color w:val="212529"/>
-                <w:sz w:val="15"/>
-                <w:szCs w:val="15"/>
-              </w:rPr>
-              <w:t>Undergrad</w:t>
-            </w:r>
-          </w:p>
-        </w:tc>
-        <w:tc>
-          <w:tcPr>
-            <w:tcW w:w="1623" w:type="dxa"/>
-            <w:tcBorders>
-              <w:top w:val="single" w:sz="4" w:space="0" w:color="000000"/>
-              <w:left w:val="single" w:sz="4" w:space="0" w:color="000000"/>
-              <w:bottom w:val="single" w:sz="4" w:space="0" w:color="000000"/>
-              <w:right w:val="single" w:sz="4" w:space="0" w:color="000000"/>
-            </w:tcBorders>
-            <w:shd w:val="clear" w:color="000000" w:fill="FBE5D6"/>
-            <w:noWrap/>
-            <w:vAlign w:val="bottom"/>
-            <w:hideMark/>
-          </w:tcPr>
-          <w:p>
-            <w:pPr>
-              <w:spacing w:after="0" w:line="240" w:lineRule="auto"/>
-              <w:rPr>
-                <w:rFonts w:ascii="Calibri" w:hAnsi="Calibri" w:cs="Calibri"/>
-                <w:color w:val="212529"/>
-                <w:sz w:val="15"/>
-                <w:szCs w:val="15"/>
-              </w:rPr>
-            </w:pPr>
-            <w:r>
-              <w:rPr>
-                <w:rFonts w:ascii="Calibri" w:hAnsi="Calibri" w:cs="Calibri"/>
-                <w:color w:val="212529"/>
-                <w:sz w:val="15"/>
-                <w:szCs w:val="15"/>
-              </w:rPr>
-              <w:t>Design</w:t>
-            </w:r>
-          </w:p>
-        </w:tc>
-        <w:tc>
-          <w:tcPr>
-            <w:tcW w:w="1623" w:type="dxa"/>
-            <w:tcBorders>
-              <w:top w:val="single" w:sz="4" w:space="0" w:color="000000"/>
-              <w:left w:val="single" w:sz="4" w:space="0" w:color="000000"/>
-              <w:bottom w:val="single" w:sz="4" w:space="0" w:color="000000"/>
-              <w:right w:val="single" w:sz="4" w:space="0" w:color="000000"/>
-            </w:tcBorders>
-            <w:noWrap/>
-            <w:vAlign w:val="bottom"/>
-            <w:hideMark/>
           </w:tcPr>
           <w:p>
             <w:pPr>
@@ -15253,7 +15290,8 @@
                 <w:sz w:val="15"/>
                 <w:szCs w:val="15"/>
               </w:rPr>
-              <w:t>220068066</w:t>
+              <w:lastRenderedPageBreak/>
+              <w:t>216258809</w:t>
             </w:r>
           </w:p>
         </w:tc>
@@ -15272,57 +15310,70 @@
             <w:pPr>
               <w:spacing w:after="0" w:line="240" w:lineRule="auto"/>
               <w:rPr>
+                <w:rFonts w:ascii="Calibri" w:eastAsia="Times New Roman" w:hAnsi="Calibri" w:cs="Calibri"/>
+                <w:color w:val="000000"/>
+                <w:sz w:val="15"/>
+                <w:szCs w:val="15"/>
+              </w:rPr>
+            </w:pPr>
+            <w:proofErr w:type="spellStart"/>
+            <w:r>
+              <w:rPr>
+                <w:rFonts w:ascii="Calibri" w:eastAsia="Times New Roman" w:hAnsi="Calibri" w:cs="Calibri"/>
+                <w:color w:val="000000"/>
+                <w:sz w:val="15"/>
+                <w:szCs w:val="15"/>
+              </w:rPr>
+              <w:t>Karanbir</w:t>
+            </w:r>
+            <w:proofErr w:type="spellEnd"/>
+            <w:r>
+              <w:rPr>
+                <w:rFonts w:ascii="Calibri" w:eastAsia="Times New Roman" w:hAnsi="Calibri" w:cs="Calibri"/>
+                <w:color w:val="000000"/>
+                <w:sz w:val="15"/>
+                <w:szCs w:val="15"/>
+              </w:rPr>
+              <w:t xml:space="preserve"> Singh Bhatti</w:t>
+            </w:r>
+          </w:p>
+        </w:tc>
+        <w:tc>
+          <w:tcPr>
+            <w:tcW w:w="851" w:type="dxa"/>
+            <w:tcBorders>
+              <w:top w:val="single" w:sz="4" w:space="0" w:color="000000"/>
+              <w:left w:val="single" w:sz="4" w:space="0" w:color="000000"/>
+              <w:bottom w:val="single" w:sz="4" w:space="0" w:color="000000"/>
+              <w:right w:val="single" w:sz="4" w:space="0" w:color="000000"/>
+            </w:tcBorders>
+            <w:noWrap/>
+            <w:vAlign w:val="bottom"/>
+          </w:tcPr>
+          <w:p>
+            <w:pPr>
+              <w:spacing w:after="0" w:line="240" w:lineRule="auto"/>
+              <w:rPr>
                 <w:rFonts w:ascii="Calibri" w:hAnsi="Calibri" w:cs="Calibri"/>
                 <w:color w:val="000000"/>
                 <w:sz w:val="15"/>
                 <w:szCs w:val="15"/>
               </w:rPr>
             </w:pPr>
-            <w:proofErr w:type="spellStart"/>
-            <w:r>
-              <w:rPr>
-                <w:rFonts w:ascii="Calibri" w:eastAsia="Times New Roman" w:hAnsi="Calibri" w:cs="Calibri"/>
-                <w:color w:val="000000"/>
-                <w:sz w:val="15"/>
-                <w:szCs w:val="15"/>
-              </w:rPr>
-              <w:t>Uchechukwu</w:t>
-            </w:r>
-            <w:proofErr w:type="spellEnd"/>
-            <w:r>
-              <w:rPr>
-                <w:rFonts w:ascii="Calibri" w:eastAsia="Times New Roman" w:hAnsi="Calibri" w:cs="Calibri"/>
-                <w:color w:val="000000"/>
-                <w:sz w:val="15"/>
-                <w:szCs w:val="15"/>
-              </w:rPr>
-              <w:t xml:space="preserve"> </w:t>
-            </w:r>
-            <w:proofErr w:type="spellStart"/>
-            <w:r>
-              <w:rPr>
-                <w:rFonts w:ascii="Calibri" w:eastAsia="Times New Roman" w:hAnsi="Calibri" w:cs="Calibri"/>
-                <w:color w:val="000000"/>
-                <w:sz w:val="15"/>
-                <w:szCs w:val="15"/>
-              </w:rPr>
-              <w:t>Aj</w:t>
-            </w:r>
-            <w:r>
-              <w:rPr>
-                <w:rFonts w:ascii="Calibri" w:eastAsia="Times New Roman" w:hAnsi="Calibri" w:cs="Calibri"/>
-                <w:color w:val="000000"/>
-                <w:sz w:val="15"/>
-                <w:szCs w:val="15"/>
-              </w:rPr>
-              <w:t>oku</w:t>
-            </w:r>
-            <w:proofErr w:type="spellEnd"/>
-          </w:p>
-        </w:tc>
-        <w:tc>
-          <w:tcPr>
-            <w:tcW w:w="851" w:type="dxa"/>
+            <w:r>
+              <w:rPr>
+                <w:rFonts w:ascii="Calibri" w:hAnsi="Calibri" w:cs="Calibri"/>
+                <w:color w:val="000000"/>
+                <w:sz w:val="15"/>
+                <w:szCs w:val="15"/>
+              </w:rPr>
+              <w:t>Senior</w:t>
+            </w:r>
+          </w:p>
+        </w:tc>
+        <w:tc>
+          <w:tcPr>
+            <w:tcW w:w="966" w:type="dxa"/>
             <w:tcBorders>
               <w:top w:val="single" w:sz="4" w:space="0" w:color="000000"/>
               <w:left w:val="single" w:sz="4" w:space="0" w:color="000000"/>
@@ -15337,7 +15388,7 @@
               <w:spacing w:after="0" w:line="240" w:lineRule="auto"/>
               <w:rPr>
                 <w:rFonts w:ascii="Calibri" w:hAnsi="Calibri" w:cs="Calibri"/>
-                <w:color w:val="000000"/>
+                <w:color w:val="212529"/>
                 <w:sz w:val="15"/>
                 <w:szCs w:val="15"/>
               </w:rPr>
@@ -15345,44 +15396,11 @@
             <w:r>
               <w:rPr>
                 <w:rFonts w:ascii="Calibri" w:hAnsi="Calibri" w:cs="Calibri"/>
-                <w:color w:val="000000"/>
-                <w:sz w:val="15"/>
-                <w:szCs w:val="15"/>
-              </w:rPr>
-              <w:t>Junior</w:t>
-            </w:r>
-          </w:p>
-        </w:tc>
-        <w:tc>
-          <w:tcPr>
-            <w:tcW w:w="966" w:type="dxa"/>
-            <w:tcBorders>
-              <w:top w:val="single" w:sz="4" w:space="0" w:color="000000"/>
-              <w:left w:val="single" w:sz="4" w:space="0" w:color="000000"/>
-              <w:bottom w:val="single" w:sz="4" w:space="0" w:color="000000"/>
-              <w:right w:val="single" w:sz="4" w:space="0" w:color="000000"/>
-            </w:tcBorders>
-            <w:noWrap/>
-            <w:vAlign w:val="bottom"/>
-          </w:tcPr>
-          <w:p>
-            <w:pPr>
-              <w:spacing w:after="0" w:line="240" w:lineRule="auto"/>
-              <w:rPr>
-                <w:rFonts w:ascii="Calibri" w:hAnsi="Calibri" w:cs="Calibri"/>
-                <w:color w:val="212529"/>
-                <w:sz w:val="15"/>
-                <w:szCs w:val="15"/>
-              </w:rPr>
-            </w:pPr>
-            <w:r>
-              <w:rPr>
-                <w:rFonts w:ascii="Calibri" w:hAnsi="Calibri" w:cs="Calibri"/>
-                <w:color w:val="212529"/>
-                <w:sz w:val="15"/>
-                <w:szCs w:val="15"/>
-              </w:rPr>
-              <w:t>Postgrad</w:t>
+                <w:color w:val="212529"/>
+                <w:sz w:val="15"/>
+                <w:szCs w:val="15"/>
+              </w:rPr>
+              <w:t>Undergrad</w:t>
             </w:r>
           </w:p>
         </w:tc>
@@ -15463,20 +15481,23 @@
             <w:pPr>
               <w:spacing w:after="0" w:line="240" w:lineRule="auto"/>
               <w:rPr>
-                <w:rFonts w:ascii="Calibri" w:eastAsia="Times New Roman" w:hAnsi="Calibri" w:cs="Calibri"/>
-                <w:color w:val="000000"/>
-                <w:sz w:val="15"/>
-                <w:szCs w:val="15"/>
-              </w:rPr>
-            </w:pPr>
-            <w:r>
-              <w:rPr>
-                <w:rFonts w:ascii="Calibri" w:eastAsia="Times New Roman" w:hAnsi="Calibri" w:cs="Calibri"/>
-                <w:color w:val="000000"/>
-                <w:sz w:val="15"/>
-                <w:szCs w:val="15"/>
-              </w:rPr>
-              <w:t>216258809</w:t>
+                <w:rFonts w:ascii="Calibri" w:hAnsi="Calibri" w:cs="Calibri"/>
+                <w:b/>
+                <w:bCs/>
+                <w:color w:val="000000"/>
+                <w:sz w:val="15"/>
+                <w:szCs w:val="15"/>
+              </w:rPr>
+            </w:pPr>
+            <w:r>
+              <w:rPr>
+                <w:rFonts w:ascii="Calibri" w:eastAsia="Times New Roman" w:hAnsi="Calibri" w:cs="Calibri"/>
+                <w:b/>
+                <w:color w:val="000000"/>
+                <w:sz w:val="15"/>
+                <w:szCs w:val="15"/>
+              </w:rPr>
+              <w:t>220599451</w:t>
             </w:r>
           </w:p>
         </w:tc>
@@ -15490,36 +15511,78 @@
               <w:right w:val="single" w:sz="4" w:space="0" w:color="000000"/>
             </w:tcBorders>
             <w:vAlign w:val="bottom"/>
-          </w:tcPr>
-          <w:p>
-            <w:pPr>
-              <w:spacing w:after="0" w:line="240" w:lineRule="auto"/>
-              <w:rPr>
-                <w:rFonts w:ascii="Calibri" w:eastAsia="Times New Roman" w:hAnsi="Calibri" w:cs="Calibri"/>
-                <w:color w:val="000000"/>
-                <w:sz w:val="15"/>
-                <w:szCs w:val="15"/>
-              </w:rPr>
-            </w:pPr>
+            <w:hideMark/>
+          </w:tcPr>
+          <w:p>
+            <w:pPr>
+              <w:spacing w:after="0" w:line="240" w:lineRule="auto"/>
+              <w:rPr>
+                <w:rFonts w:ascii="Calibri" w:hAnsi="Calibri" w:cs="Calibri"/>
+                <w:b/>
+                <w:bCs/>
+                <w:color w:val="000000"/>
+                <w:sz w:val="15"/>
+                <w:szCs w:val="15"/>
+              </w:rPr>
+            </w:pPr>
+            <w:r>
+              <w:rPr>
+                <w:rFonts w:ascii="Calibri" w:hAnsi="Calibri" w:cs="Calibri"/>
+                <w:b/>
+                <w:bCs/>
+                <w:color w:val="000000"/>
+                <w:sz w:val="15"/>
+                <w:szCs w:val="15"/>
+              </w:rPr>
+              <w:t xml:space="preserve">Ramanayake </w:t>
+            </w:r>
             <w:proofErr w:type="spellStart"/>
             <w:r>
               <w:rPr>
-                <w:rFonts w:ascii="Calibri" w:eastAsia="Times New Roman" w:hAnsi="Calibri" w:cs="Calibri"/>
-                <w:color w:val="000000"/>
-                <w:sz w:val="15"/>
-                <w:szCs w:val="15"/>
-              </w:rPr>
-              <w:t>Karanbir</w:t>
+                <w:rFonts w:ascii="Calibri" w:hAnsi="Calibri" w:cs="Calibri"/>
+                <w:b/>
+                <w:bCs/>
+                <w:color w:val="000000"/>
+                <w:sz w:val="15"/>
+                <w:szCs w:val="15"/>
+              </w:rPr>
+              <w:t>Arachchige</w:t>
             </w:r>
             <w:proofErr w:type="spellEnd"/>
             <w:r>
               <w:rPr>
-                <w:rFonts w:ascii="Calibri" w:eastAsia="Times New Roman" w:hAnsi="Calibri" w:cs="Calibri"/>
-                <w:color w:val="000000"/>
-                <w:sz w:val="15"/>
-                <w:szCs w:val="15"/>
-              </w:rPr>
-              <w:t xml:space="preserve"> Singh Bhatti</w:t>
+                <w:rFonts w:ascii="Calibri" w:hAnsi="Calibri" w:cs="Calibri"/>
+                <w:b/>
+                <w:bCs/>
+                <w:color w:val="000000"/>
+                <w:sz w:val="15"/>
+                <w:szCs w:val="15"/>
+              </w:rPr>
+              <w:t xml:space="preserve"> Don </w:t>
+            </w:r>
+            <w:proofErr w:type="spellStart"/>
+            <w:r>
+              <w:rPr>
+                <w:rFonts w:ascii="Calibri" w:hAnsi="Calibri" w:cs="Calibri"/>
+                <w:b/>
+                <w:bCs/>
+                <w:color w:val="000000"/>
+                <w:sz w:val="15"/>
+                <w:szCs w:val="15"/>
+              </w:rPr>
+              <w:t>Ruwanganath</w:t>
+            </w:r>
+            <w:proofErr w:type="spellEnd"/>
+            <w:r>
+              <w:rPr>
+                <w:rFonts w:ascii="Calibri" w:hAnsi="Calibri" w:cs="Calibri"/>
+                <w:b/>
+                <w:bCs/>
+                <w:color w:val="000000"/>
+                <w:sz w:val="15"/>
+                <w:szCs w:val="15"/>
+              </w:rPr>
+              <w:t xml:space="preserve"> Ramanayake</w:t>
             </w:r>
           </w:p>
         </w:tc>
@@ -15534,12 +15597,15 @@
             </w:tcBorders>
             <w:noWrap/>
             <w:vAlign w:val="bottom"/>
+            <w:hideMark/>
           </w:tcPr>
           <w:p>
             <w:pPr>
               <w:spacing w:after="0" w:line="240" w:lineRule="auto"/>
               <w:rPr>
                 <w:rFonts w:ascii="Calibri" w:hAnsi="Calibri" w:cs="Calibri"/>
+                <w:b/>
+                <w:bCs/>
                 <w:color w:val="000000"/>
                 <w:sz w:val="15"/>
                 <w:szCs w:val="15"/>
@@ -15548,6 +15614,8 @@
             <w:r>
               <w:rPr>
                 <w:rFonts w:ascii="Calibri" w:hAnsi="Calibri" w:cs="Calibri"/>
+                <w:b/>
+                <w:bCs/>
                 <w:color w:val="000000"/>
                 <w:sz w:val="15"/>
                 <w:szCs w:val="15"/>
@@ -15567,12 +15635,15 @@
             </w:tcBorders>
             <w:noWrap/>
             <w:vAlign w:val="bottom"/>
+            <w:hideMark/>
           </w:tcPr>
           <w:p>
             <w:pPr>
               <w:spacing w:after="0" w:line="240" w:lineRule="auto"/>
               <w:rPr>
                 <w:rFonts w:ascii="Calibri" w:hAnsi="Calibri" w:cs="Calibri"/>
+                <w:b/>
+                <w:bCs/>
                 <w:color w:val="212529"/>
                 <w:sz w:val="15"/>
                 <w:szCs w:val="15"/>
@@ -15581,11 +15652,13 @@
             <w:r>
               <w:rPr>
                 <w:rFonts w:ascii="Calibri" w:hAnsi="Calibri" w:cs="Calibri"/>
-                <w:color w:val="212529"/>
-                <w:sz w:val="15"/>
-                <w:szCs w:val="15"/>
-              </w:rPr>
-              <w:t>Undergrad</w:t>
+                <w:b/>
+                <w:bCs/>
+                <w:color w:val="212529"/>
+                <w:sz w:val="15"/>
+                <w:szCs w:val="15"/>
+              </w:rPr>
+              <w:t>Postgrad</w:t>
             </w:r>
           </w:p>
         </w:tc>
@@ -15601,12 +15674,15 @@
             <w:shd w:val="clear" w:color="000000" w:fill="FBE5D6"/>
             <w:noWrap/>
             <w:vAlign w:val="bottom"/>
+            <w:hideMark/>
           </w:tcPr>
           <w:p>
             <w:pPr>
               <w:spacing w:after="0" w:line="240" w:lineRule="auto"/>
               <w:rPr>
                 <w:rFonts w:ascii="Calibri" w:hAnsi="Calibri" w:cs="Calibri"/>
+                <w:b/>
+                <w:bCs/>
                 <w:color w:val="212529"/>
                 <w:sz w:val="15"/>
                 <w:szCs w:val="15"/>
@@ -15615,11 +15691,13 @@
             <w:r>
               <w:rPr>
                 <w:rFonts w:ascii="Calibri" w:hAnsi="Calibri" w:cs="Calibri"/>
-                <w:color w:val="212529"/>
-                <w:sz w:val="15"/>
-                <w:szCs w:val="15"/>
-              </w:rPr>
-              <w:t>Design</w:t>
+                <w:b/>
+                <w:bCs/>
+                <w:color w:val="212529"/>
+                <w:sz w:val="15"/>
+                <w:szCs w:val="15"/>
+              </w:rPr>
+              <w:t>Web &amp; App Development</w:t>
             </w:r>
           </w:p>
         </w:tc>
@@ -15634,17 +15712,31 @@
             </w:tcBorders>
             <w:noWrap/>
             <w:vAlign w:val="bottom"/>
+            <w:hideMark/>
           </w:tcPr>
           <w:p>
             <w:pPr>
               <w:spacing w:after="0" w:line="240" w:lineRule="auto"/>
               <w:rPr>
                 <w:rFonts w:ascii="Calibri" w:hAnsi="Calibri" w:cs="Calibri"/>
-                <w:color w:val="212529"/>
-                <w:sz w:val="15"/>
-                <w:szCs w:val="15"/>
-              </w:rPr>
-            </w:pPr>
+                <w:b/>
+                <w:bCs/>
+                <w:color w:val="212529"/>
+                <w:sz w:val="15"/>
+                <w:szCs w:val="15"/>
+              </w:rPr>
+            </w:pPr>
+            <w:r>
+              <w:rPr>
+                <w:rFonts w:ascii="Calibri" w:hAnsi="Calibri" w:cs="Calibri"/>
+                <w:b/>
+                <w:bCs/>
+                <w:color w:val="212529"/>
+                <w:sz w:val="15"/>
+                <w:szCs w:val="15"/>
+              </w:rPr>
+              <w:t>Y</w:t>
+            </w:r>
           </w:p>
         </w:tc>
       </w:tr>
@@ -15667,22 +15759,19 @@
               <w:spacing w:after="0" w:line="240" w:lineRule="auto"/>
               <w:rPr>
                 <w:rFonts w:ascii="Calibri" w:hAnsi="Calibri" w:cs="Calibri"/>
-                <w:b/>
-                <w:bCs/>
-                <w:color w:val="000000"/>
-                <w:sz w:val="15"/>
-                <w:szCs w:val="15"/>
-              </w:rPr>
-            </w:pPr>
-            <w:r>
-              <w:rPr>
-                <w:rFonts w:ascii="Calibri" w:eastAsia="Times New Roman" w:hAnsi="Calibri" w:cs="Calibri"/>
-                <w:b/>
-                <w:color w:val="000000"/>
-                <w:sz w:val="15"/>
-                <w:szCs w:val="15"/>
-              </w:rPr>
-              <w:t>220599451</w:t>
+                <w:color w:val="000000"/>
+                <w:sz w:val="15"/>
+                <w:szCs w:val="15"/>
+              </w:rPr>
+            </w:pPr>
+            <w:r>
+              <w:rPr>
+                <w:rFonts w:ascii="Calibri" w:eastAsia="Times New Roman" w:hAnsi="Calibri" w:cs="Calibri"/>
+                <w:color w:val="000000"/>
+                <w:sz w:val="15"/>
+                <w:szCs w:val="15"/>
+              </w:rPr>
+              <w:t>219222529</w:t>
             </w:r>
           </w:p>
         </w:tc>
@@ -15703,8 +15792,6 @@
               <w:spacing w:after="0" w:line="240" w:lineRule="auto"/>
               <w:rPr>
                 <w:rFonts w:ascii="Calibri" w:hAnsi="Calibri" w:cs="Calibri"/>
-                <w:b/>
-                <w:bCs/>
                 <w:color w:val="000000"/>
                 <w:sz w:val="15"/>
                 <w:szCs w:val="15"/>
@@ -15713,73 +15800,92 @@
             <w:r>
               <w:rPr>
                 <w:rFonts w:ascii="Calibri" w:hAnsi="Calibri" w:cs="Calibri"/>
-                <w:b/>
-                <w:bCs/>
-                <w:color w:val="000000"/>
-                <w:sz w:val="15"/>
-                <w:szCs w:val="15"/>
-              </w:rPr>
-              <w:t xml:space="preserve">Ramanayake </w:t>
-            </w:r>
-            <w:proofErr w:type="spellStart"/>
-            <w:r>
+                <w:color w:val="000000"/>
+                <w:sz w:val="15"/>
+                <w:szCs w:val="15"/>
+              </w:rPr>
+              <w:t>Lachlan James Exton</w:t>
+            </w:r>
+          </w:p>
+        </w:tc>
+        <w:tc>
+          <w:tcPr>
+            <w:tcW w:w="851" w:type="dxa"/>
+            <w:tcBorders>
+              <w:top w:val="single" w:sz="4" w:space="0" w:color="000000"/>
+              <w:left w:val="single" w:sz="4" w:space="0" w:color="000000"/>
+              <w:bottom w:val="single" w:sz="4" w:space="0" w:color="000000"/>
+              <w:right w:val="single" w:sz="4" w:space="0" w:color="000000"/>
+            </w:tcBorders>
+            <w:noWrap/>
+            <w:vAlign w:val="bottom"/>
+            <w:hideMark/>
+          </w:tcPr>
+          <w:p>
+            <w:pPr>
+              <w:spacing w:after="0" w:line="240" w:lineRule="auto"/>
               <w:rPr>
                 <w:rFonts w:ascii="Calibri" w:hAnsi="Calibri" w:cs="Calibri"/>
-                <w:b/>
-                <w:bCs/>
-                <w:color w:val="000000"/>
-                <w:sz w:val="15"/>
-                <w:szCs w:val="15"/>
-              </w:rPr>
-              <w:t>Arachchige</w:t>
-            </w:r>
-            <w:proofErr w:type="spellEnd"/>
+                <w:color w:val="000000"/>
+                <w:sz w:val="15"/>
+                <w:szCs w:val="15"/>
+              </w:rPr>
+            </w:pPr>
             <w:r>
               <w:rPr>
                 <w:rFonts w:ascii="Calibri" w:hAnsi="Calibri" w:cs="Calibri"/>
-                <w:b/>
-                <w:bCs/>
-                <w:color w:val="000000"/>
-                <w:sz w:val="15"/>
-                <w:szCs w:val="15"/>
-              </w:rPr>
-              <w:t xml:space="preserve"> Don </w:t>
-            </w:r>
-            <w:proofErr w:type="spellStart"/>
-            <w:r>
+                <w:color w:val="000000"/>
+                <w:sz w:val="15"/>
+                <w:szCs w:val="15"/>
+              </w:rPr>
+              <w:t>Junior</w:t>
+            </w:r>
+          </w:p>
+        </w:tc>
+        <w:tc>
+          <w:tcPr>
+            <w:tcW w:w="966" w:type="dxa"/>
+            <w:tcBorders>
+              <w:top w:val="single" w:sz="4" w:space="0" w:color="000000"/>
+              <w:left w:val="single" w:sz="4" w:space="0" w:color="000000"/>
+              <w:bottom w:val="single" w:sz="4" w:space="0" w:color="000000"/>
+              <w:right w:val="single" w:sz="4" w:space="0" w:color="000000"/>
+            </w:tcBorders>
+            <w:noWrap/>
+            <w:vAlign w:val="bottom"/>
+            <w:hideMark/>
+          </w:tcPr>
+          <w:p>
+            <w:pPr>
+              <w:spacing w:after="0" w:line="240" w:lineRule="auto"/>
               <w:rPr>
                 <w:rFonts w:ascii="Calibri" w:hAnsi="Calibri" w:cs="Calibri"/>
-                <w:b/>
-                <w:bCs/>
-                <w:color w:val="000000"/>
-                <w:sz w:val="15"/>
-                <w:szCs w:val="15"/>
-              </w:rPr>
-              <w:t>Ruwanganath</w:t>
-            </w:r>
-            <w:proofErr w:type="spellEnd"/>
+                <w:color w:val="212529"/>
+                <w:sz w:val="15"/>
+                <w:szCs w:val="15"/>
+              </w:rPr>
+            </w:pPr>
             <w:r>
               <w:rPr>
                 <w:rFonts w:ascii="Calibri" w:hAnsi="Calibri" w:cs="Calibri"/>
-                <w:b/>
-                <w:bCs/>
-                <w:color w:val="000000"/>
-                <w:sz w:val="15"/>
-                <w:szCs w:val="15"/>
-              </w:rPr>
-              <w:t xml:space="preserve"> Ramanayake</w:t>
-            </w:r>
-          </w:p>
-        </w:tc>
-        <w:tc>
-          <w:tcPr>
-            <w:tcW w:w="851" w:type="dxa"/>
-            <w:tcBorders>
-              <w:top w:val="single" w:sz="4" w:space="0" w:color="000000"/>
-              <w:left w:val="single" w:sz="4" w:space="0" w:color="000000"/>
-              <w:bottom w:val="single" w:sz="4" w:space="0" w:color="000000"/>
-              <w:right w:val="single" w:sz="4" w:space="0" w:color="000000"/>
-            </w:tcBorders>
+                <w:color w:val="212529"/>
+                <w:sz w:val="15"/>
+                <w:szCs w:val="15"/>
+              </w:rPr>
+              <w:t>Undergrad</w:t>
+            </w:r>
+          </w:p>
+        </w:tc>
+        <w:tc>
+          <w:tcPr>
+            <w:tcW w:w="1623" w:type="dxa"/>
+            <w:tcBorders>
+              <w:top w:val="single" w:sz="4" w:space="0" w:color="000000"/>
+              <w:left w:val="single" w:sz="4" w:space="0" w:color="000000"/>
+              <w:bottom w:val="single" w:sz="4" w:space="0" w:color="000000"/>
+              <w:right w:val="single" w:sz="4" w:space="0" w:color="000000"/>
+            </w:tcBorders>
+            <w:shd w:val="clear" w:color="000000" w:fill="FBE5D6"/>
             <w:noWrap/>
             <w:vAlign w:val="bottom"/>
             <w:hideMark/>
@@ -15789,9 +15895,7 @@
               <w:spacing w:after="0" w:line="240" w:lineRule="auto"/>
               <w:rPr>
                 <w:rFonts w:ascii="Calibri" w:hAnsi="Calibri" w:cs="Calibri"/>
-                <w:b/>
-                <w:bCs/>
-                <w:color w:val="000000"/>
+                <w:color w:val="212529"/>
                 <w:sz w:val="15"/>
                 <w:szCs w:val="15"/>
               </w:rPr>
@@ -15799,19 +15903,17 @@
             <w:r>
               <w:rPr>
                 <w:rFonts w:ascii="Calibri" w:hAnsi="Calibri" w:cs="Calibri"/>
-                <w:b/>
-                <w:bCs/>
-                <w:color w:val="000000"/>
-                <w:sz w:val="15"/>
-                <w:szCs w:val="15"/>
-              </w:rPr>
-              <w:t>Senior</w:t>
-            </w:r>
-          </w:p>
-        </w:tc>
-        <w:tc>
-          <w:tcPr>
-            <w:tcW w:w="966" w:type="dxa"/>
+                <w:color w:val="212529"/>
+                <w:sz w:val="15"/>
+                <w:szCs w:val="15"/>
+              </w:rPr>
+              <w:t>Web &amp; App Development</w:t>
+            </w:r>
+          </w:p>
+        </w:tc>
+        <w:tc>
+          <w:tcPr>
+            <w:tcW w:w="1623" w:type="dxa"/>
             <w:tcBorders>
               <w:top w:val="single" w:sz="4" w:space="0" w:color="000000"/>
               <w:left w:val="single" w:sz="4" w:space="0" w:color="000000"/>
@@ -15827,101 +15929,11 @@
               <w:spacing w:after="0" w:line="240" w:lineRule="auto"/>
               <w:rPr>
                 <w:rFonts w:ascii="Calibri" w:hAnsi="Calibri" w:cs="Calibri"/>
-                <w:b/>
-                <w:bCs/>
-                <w:color w:val="212529"/>
-                <w:sz w:val="15"/>
-                <w:szCs w:val="15"/>
-              </w:rPr>
-            </w:pPr>
-            <w:r>
-              <w:rPr>
-                <w:rFonts w:ascii="Calibri" w:hAnsi="Calibri" w:cs="Calibri"/>
-                <w:b/>
-                <w:bCs/>
-                <w:color w:val="212529"/>
-                <w:sz w:val="15"/>
-                <w:szCs w:val="15"/>
-              </w:rPr>
-              <w:t>Postgrad</w:t>
-            </w:r>
-          </w:p>
-        </w:tc>
-        <w:tc>
-          <w:tcPr>
-            <w:tcW w:w="1623" w:type="dxa"/>
-            <w:tcBorders>
-              <w:top w:val="single" w:sz="4" w:space="0" w:color="000000"/>
-              <w:left w:val="single" w:sz="4" w:space="0" w:color="000000"/>
-              <w:bottom w:val="single" w:sz="4" w:space="0" w:color="000000"/>
-              <w:right w:val="single" w:sz="4" w:space="0" w:color="000000"/>
-            </w:tcBorders>
-            <w:shd w:val="clear" w:color="000000" w:fill="FBE5D6"/>
-            <w:noWrap/>
-            <w:vAlign w:val="bottom"/>
-            <w:hideMark/>
-          </w:tcPr>
-          <w:p>
-            <w:pPr>
-              <w:spacing w:after="0" w:line="240" w:lineRule="auto"/>
-              <w:rPr>
-                <w:rFonts w:ascii="Calibri" w:hAnsi="Calibri" w:cs="Calibri"/>
-                <w:b/>
-                <w:bCs/>
-                <w:color w:val="212529"/>
-                <w:sz w:val="15"/>
-                <w:szCs w:val="15"/>
-              </w:rPr>
-            </w:pPr>
-            <w:r>
-              <w:rPr>
-                <w:rFonts w:ascii="Calibri" w:hAnsi="Calibri" w:cs="Calibri"/>
-                <w:b/>
-                <w:bCs/>
-                <w:color w:val="212529"/>
-                <w:sz w:val="15"/>
-                <w:szCs w:val="15"/>
-              </w:rPr>
-              <w:t>Web &amp; App Development</w:t>
-            </w:r>
-          </w:p>
-        </w:tc>
-        <w:tc>
-          <w:tcPr>
-            <w:tcW w:w="1623" w:type="dxa"/>
-            <w:tcBorders>
-              <w:top w:val="single" w:sz="4" w:space="0" w:color="000000"/>
-              <w:left w:val="single" w:sz="4" w:space="0" w:color="000000"/>
-              <w:bottom w:val="single" w:sz="4" w:space="0" w:color="000000"/>
-              <w:right w:val="single" w:sz="4" w:space="0" w:color="000000"/>
-            </w:tcBorders>
-            <w:noWrap/>
-            <w:vAlign w:val="bottom"/>
-            <w:hideMark/>
-          </w:tcPr>
-          <w:p>
-            <w:pPr>
-              <w:spacing w:after="0" w:line="240" w:lineRule="auto"/>
-              <w:rPr>
-                <w:rFonts w:ascii="Calibri" w:hAnsi="Calibri" w:cs="Calibri"/>
-                <w:b/>
-                <w:bCs/>
-                <w:color w:val="212529"/>
-                <w:sz w:val="15"/>
-                <w:szCs w:val="15"/>
-              </w:rPr>
-            </w:pPr>
-            <w:r>
-              <w:rPr>
-                <w:rFonts w:ascii="Calibri" w:hAnsi="Calibri" w:cs="Calibri"/>
-                <w:b/>
-                <w:bCs/>
-                <w:color w:val="212529"/>
-                <w:sz w:val="15"/>
-                <w:szCs w:val="15"/>
-              </w:rPr>
-              <w:t>Y</w:t>
-            </w:r>
+                <w:color w:val="212529"/>
+                <w:sz w:val="15"/>
+                <w:szCs w:val="15"/>
+              </w:rPr>
+            </w:pPr>
           </w:p>
         </w:tc>
       </w:tr>
@@ -15956,7 +15968,7 @@
                 <w:sz w:val="15"/>
                 <w:szCs w:val="15"/>
               </w:rPr>
-              <w:t>219222529</w:t>
+              <w:t>220460399</w:t>
             </w:r>
           </w:p>
         </w:tc>
@@ -15982,6 +15994,7 @@
                 <w:szCs w:val="15"/>
               </w:rPr>
             </w:pPr>
+            <w:proofErr w:type="spellStart"/>
             <w:r>
               <w:rPr>
                 <w:rFonts w:ascii="Calibri" w:hAnsi="Calibri" w:cs="Calibri"/>
@@ -15989,7 +16002,17 @@
                 <w:sz w:val="15"/>
                 <w:szCs w:val="15"/>
               </w:rPr>
-              <w:t>Lachlan James Exton</w:t>
+              <w:t>Xinyu</w:t>
+            </w:r>
+            <w:proofErr w:type="spellEnd"/>
+            <w:r>
+              <w:rPr>
+                <w:rFonts w:ascii="Calibri" w:hAnsi="Calibri" w:cs="Calibri"/>
+                <w:color w:val="000000"/>
+                <w:sz w:val="15"/>
+                <w:szCs w:val="15"/>
+              </w:rPr>
+              <w:t xml:space="preserve"> Ji</w:t>
             </w:r>
           </w:p>
         </w:tc>
@@ -16153,7 +16176,7 @@
                 <w:sz w:val="15"/>
                 <w:szCs w:val="15"/>
               </w:rPr>
-              <w:t>220460399</w:t>
+              <w:t>221418332</w:t>
             </w:r>
           </w:p>
         </w:tc>
@@ -16187,7 +16210,7 @@
                 <w:sz w:val="15"/>
                 <w:szCs w:val="15"/>
               </w:rPr>
-              <w:t>Xinyu</w:t>
+              <w:t>Wensong</w:t>
             </w:r>
             <w:proofErr w:type="spellEnd"/>
             <w:r>
@@ -16197,7 +16220,7 @@
                 <w:sz w:val="15"/>
                 <w:szCs w:val="15"/>
               </w:rPr>
-              <w:t xml:space="preserve"> Ji</w:t>
+              <w:t xml:space="preserve"> Jing</w:t>
             </w:r>
           </w:p>
         </w:tc>
@@ -16231,7 +16254,7 @@
                 <w:sz w:val="15"/>
                 <w:szCs w:val="15"/>
               </w:rPr>
-              <w:t>Junior</w:t>
+              <w:t>Senior</w:t>
             </w:r>
           </w:p>
         </w:tc>
@@ -16265,7 +16288,7 @@
                 <w:sz w:val="15"/>
                 <w:szCs w:val="15"/>
               </w:rPr>
-              <w:t>Undergrad</w:t>
+              <w:t>Postgrad</w:t>
             </w:r>
           </w:p>
         </w:tc>
@@ -16361,8 +16384,7 @@
                 <w:sz w:val="15"/>
                 <w:szCs w:val="15"/>
               </w:rPr>
-              <w:lastRenderedPageBreak/>
-              <w:t>221418332</w:t>
+              <w:t>219352504</w:t>
             </w:r>
           </w:p>
         </w:tc>
@@ -16396,7 +16418,7 @@
                 <w:sz w:val="15"/>
                 <w:szCs w:val="15"/>
               </w:rPr>
-              <w:t>Wensong</w:t>
+              <w:t>Bhavishya</w:t>
             </w:r>
             <w:proofErr w:type="spellEnd"/>
             <w:r>
@@ -16406,7 +16428,7 @@
                 <w:sz w:val="15"/>
                 <w:szCs w:val="15"/>
               </w:rPr>
-              <w:t xml:space="preserve"> Jing</w:t>
+              <w:t xml:space="preserve"> Pun</w:t>
             </w:r>
           </w:p>
         </w:tc>
@@ -16440,7 +16462,7 @@
                 <w:sz w:val="15"/>
                 <w:szCs w:val="15"/>
               </w:rPr>
-              <w:t>Senior</w:t>
+              <w:t>Junior</w:t>
             </w:r>
           </w:p>
         </w:tc>
@@ -16474,7 +16496,7 @@
                 <w:sz w:val="15"/>
                 <w:szCs w:val="15"/>
               </w:rPr>
-              <w:t>Postgrad</w:t>
+              <w:t>Undergrad</w:t>
             </w:r>
           </w:p>
         </w:tc>
@@ -16561,16 +16583,18 @@
                 <w:color w:val="000000"/>
                 <w:sz w:val="15"/>
                 <w:szCs w:val="15"/>
-              </w:rPr>
-            </w:pPr>
-            <w:r>
-              <w:rPr>
-                <w:rFonts w:ascii="Calibri" w:eastAsia="Times New Roman" w:hAnsi="Calibri" w:cs="Calibri"/>
-                <w:color w:val="000000"/>
-                <w:sz w:val="15"/>
-                <w:szCs w:val="15"/>
-              </w:rPr>
-              <w:t>219352504</w:t>
+                <w:highlight w:val="cyan"/>
+              </w:rPr>
+            </w:pPr>
+            <w:r>
+              <w:rPr>
+                <w:rFonts w:ascii="Calibri" w:eastAsia="Times New Roman" w:hAnsi="Calibri" w:cs="Calibri"/>
+                <w:color w:val="000000"/>
+                <w:sz w:val="15"/>
+                <w:szCs w:val="15"/>
+                <w:highlight w:val="cyan"/>
+              </w:rPr>
+              <w:t>220381653</w:t>
             </w:r>
           </w:p>
         </w:tc>
@@ -16594,33 +16618,60 @@
                 <w:color w:val="000000"/>
                 <w:sz w:val="15"/>
                 <w:szCs w:val="15"/>
-              </w:rPr>
-            </w:pPr>
-            <w:proofErr w:type="spellStart"/>
+                <w:highlight w:val="cyan"/>
+              </w:rPr>
+            </w:pPr>
             <w:r>
               <w:rPr>
                 <w:rFonts w:ascii="Calibri" w:hAnsi="Calibri" w:cs="Calibri"/>
                 <w:color w:val="000000"/>
                 <w:sz w:val="15"/>
                 <w:szCs w:val="15"/>
-              </w:rPr>
-              <w:t>Bhavishya</w:t>
-            </w:r>
-            <w:proofErr w:type="spellEnd"/>
-            <w:r>
+                <w:highlight w:val="cyan"/>
+              </w:rPr>
+              <w:t>Jack Hagen</w:t>
+            </w:r>
+          </w:p>
+        </w:tc>
+        <w:tc>
+          <w:tcPr>
+            <w:tcW w:w="851" w:type="dxa"/>
+            <w:tcBorders>
+              <w:top w:val="single" w:sz="4" w:space="0" w:color="000000"/>
+              <w:left w:val="single" w:sz="4" w:space="0" w:color="000000"/>
+              <w:bottom w:val="single" w:sz="4" w:space="0" w:color="000000"/>
+              <w:right w:val="single" w:sz="4" w:space="0" w:color="000000"/>
+            </w:tcBorders>
+            <w:noWrap/>
+            <w:vAlign w:val="bottom"/>
+            <w:hideMark/>
+          </w:tcPr>
+          <w:p>
+            <w:pPr>
+              <w:spacing w:after="0" w:line="240" w:lineRule="auto"/>
               <w:rPr>
                 <w:rFonts w:ascii="Calibri" w:hAnsi="Calibri" w:cs="Calibri"/>
                 <w:color w:val="000000"/>
                 <w:sz w:val="15"/>
                 <w:szCs w:val="15"/>
-              </w:rPr>
-              <w:t xml:space="preserve"> Pun</w:t>
-            </w:r>
-          </w:p>
-        </w:tc>
-        <w:tc>
-          <w:tcPr>
-            <w:tcW w:w="851" w:type="dxa"/>
+                <w:highlight w:val="cyan"/>
+              </w:rPr>
+            </w:pPr>
+            <w:r>
+              <w:rPr>
+                <w:rFonts w:ascii="Calibri" w:hAnsi="Calibri" w:cs="Calibri"/>
+                <w:color w:val="000000"/>
+                <w:sz w:val="15"/>
+                <w:szCs w:val="15"/>
+                <w:highlight w:val="cyan"/>
+              </w:rPr>
+              <w:t>Junior</w:t>
+            </w:r>
+          </w:p>
+        </w:tc>
+        <w:tc>
+          <w:tcPr>
+            <w:tcW w:w="966" w:type="dxa"/>
             <w:tcBorders>
               <w:top w:val="single" w:sz="4" w:space="0" w:color="000000"/>
               <w:left w:val="single" w:sz="4" w:space="0" w:color="000000"/>
@@ -16636,31 +16687,34 @@
               <w:spacing w:after="0" w:line="240" w:lineRule="auto"/>
               <w:rPr>
                 <w:rFonts w:ascii="Calibri" w:hAnsi="Calibri" w:cs="Calibri"/>
-                <w:color w:val="000000"/>
-                <w:sz w:val="15"/>
-                <w:szCs w:val="15"/>
+                <w:color w:val="212529"/>
+                <w:sz w:val="15"/>
+                <w:szCs w:val="15"/>
+                <w:highlight w:val="cyan"/>
               </w:rPr>
             </w:pPr>
             <w:r>
               <w:rPr>
                 <w:rFonts w:ascii="Calibri" w:hAnsi="Calibri" w:cs="Calibri"/>
-                <w:color w:val="000000"/>
-                <w:sz w:val="15"/>
-                <w:szCs w:val="15"/>
-              </w:rPr>
-              <w:t>Junior</w:t>
-            </w:r>
-          </w:p>
-        </w:tc>
-        <w:tc>
-          <w:tcPr>
-            <w:tcW w:w="966" w:type="dxa"/>
-            <w:tcBorders>
-              <w:top w:val="single" w:sz="4" w:space="0" w:color="000000"/>
-              <w:left w:val="single" w:sz="4" w:space="0" w:color="000000"/>
-              <w:bottom w:val="single" w:sz="4" w:space="0" w:color="000000"/>
-              <w:right w:val="single" w:sz="4" w:space="0" w:color="000000"/>
-            </w:tcBorders>
+                <w:color w:val="212529"/>
+                <w:sz w:val="15"/>
+                <w:szCs w:val="15"/>
+                <w:highlight w:val="cyan"/>
+              </w:rPr>
+              <w:t>Undergrad</w:t>
+            </w:r>
+          </w:p>
+        </w:tc>
+        <w:tc>
+          <w:tcPr>
+            <w:tcW w:w="1623" w:type="dxa"/>
+            <w:tcBorders>
+              <w:top w:val="single" w:sz="4" w:space="0" w:color="000000"/>
+              <w:left w:val="single" w:sz="4" w:space="0" w:color="000000"/>
+              <w:bottom w:val="single" w:sz="4" w:space="0" w:color="000000"/>
+              <w:right w:val="single" w:sz="4" w:space="0" w:color="000000"/>
+            </w:tcBorders>
+            <w:shd w:val="clear" w:color="000000" w:fill="FBE5D6"/>
             <w:noWrap/>
             <w:vAlign w:val="bottom"/>
             <w:hideMark/>
@@ -16670,7 +16724,7 @@
               <w:spacing w:after="0" w:line="240" w:lineRule="auto"/>
               <w:rPr>
                 <w:rFonts w:ascii="Calibri" w:hAnsi="Calibri" w:cs="Calibri"/>
-                <w:color w:val="212529"/>
+                <w:color w:val="000000"/>
                 <w:sz w:val="15"/>
                 <w:szCs w:val="15"/>
               </w:rPr>
@@ -16681,8 +16735,9 @@
                 <w:color w:val="212529"/>
                 <w:sz w:val="15"/>
                 <w:szCs w:val="15"/>
-              </w:rPr>
-              <w:t>Undergrad</w:t>
+                <w:highlight w:val="cyan"/>
+              </w:rPr>
+              <w:t>Web &amp; App Development</w:t>
             </w:r>
           </w:p>
         </w:tc>
@@ -16695,7 +16750,6 @@
               <w:bottom w:val="single" w:sz="4" w:space="0" w:color="000000"/>
               <w:right w:val="single" w:sz="4" w:space="0" w:color="000000"/>
             </w:tcBorders>
-            <w:shd w:val="clear" w:color="000000" w:fill="FBE5D6"/>
             <w:noWrap/>
             <w:vAlign w:val="bottom"/>
             <w:hideMark/>
@@ -16705,41 +16759,7 @@
               <w:spacing w:after="0" w:line="240" w:lineRule="auto"/>
               <w:rPr>
                 <w:rFonts w:ascii="Calibri" w:hAnsi="Calibri" w:cs="Calibri"/>
-                <w:color w:val="212529"/>
-                <w:sz w:val="15"/>
-                <w:szCs w:val="15"/>
-              </w:rPr>
-            </w:pPr>
-            <w:r>
-              <w:rPr>
-                <w:rFonts w:ascii="Calibri" w:hAnsi="Calibri" w:cs="Calibri"/>
-                <w:color w:val="212529"/>
-                <w:sz w:val="15"/>
-                <w:szCs w:val="15"/>
-              </w:rPr>
-              <w:t>Web &amp; App Development</w:t>
-            </w:r>
-          </w:p>
-        </w:tc>
-        <w:tc>
-          <w:tcPr>
-            <w:tcW w:w="1623" w:type="dxa"/>
-            <w:tcBorders>
-              <w:top w:val="single" w:sz="4" w:space="0" w:color="000000"/>
-              <w:left w:val="single" w:sz="4" w:space="0" w:color="000000"/>
-              <w:bottom w:val="single" w:sz="4" w:space="0" w:color="000000"/>
-              <w:right w:val="single" w:sz="4" w:space="0" w:color="000000"/>
-            </w:tcBorders>
-            <w:noWrap/>
-            <w:vAlign w:val="bottom"/>
-            <w:hideMark/>
-          </w:tcPr>
-          <w:p>
-            <w:pPr>
-              <w:spacing w:after="0" w:line="240" w:lineRule="auto"/>
-              <w:rPr>
-                <w:rFonts w:ascii="Calibri" w:hAnsi="Calibri" w:cs="Calibri"/>
-                <w:color w:val="212529"/>
+                <w:color w:val="000000"/>
                 <w:sz w:val="15"/>
                 <w:szCs w:val="15"/>
               </w:rPr>
@@ -24111,7 +24131,7 @@
 
 <file path=word/comments.xml><?xml version="1.0" encoding="utf-8"?>
 <w:comments xmlns:wpc="http://schemas.microsoft.com/office/word/2010/wordprocessingCanvas" xmlns:cx="http://schemas.microsoft.com/office/drawing/2014/chartex" xmlns:cx1="http://schemas.microsoft.com/office/drawing/2015/9/8/chartex" xmlns:cx2="http://schemas.microsoft.com/office/drawing/2015/10/21/chartex" xmlns:cx3="http://schemas.microsoft.com/office/drawing/2016/5/9/chartex" xmlns:cx4="http://schemas.microsoft.com/office/drawing/2016/5/10/chartex" xmlns:cx5="http://schemas.microsoft.com/office/drawing/2016/5/11/chartex" xmlns:cx6="http://schemas.microsoft.com/office/drawing/2016/5/12/chartex" xmlns:cx7="http://schemas.microsoft.com/office/drawing/2016/5/13/chartex" xmlns:cx8="http://schemas.microsoft.com/office/drawing/2016/5/14/chartex" xmlns:mc="http://schemas.openxmlformats.org/markup-compatibility/2006" xmlns:aink="http://schemas.microsoft.com/office/drawing/2016/ink" xmlns:am3d="http://schemas.microsoft.com/office/drawing/2017/model3d" xmlns:o="urn:schemas-microsoft-com:office:office" xmlns:r="http://schemas.openxmlformats.org/officeDocument/2006/relationships" xmlns:m="http://schemas.openxmlformats.org/officeDocument/2006/math" xmlns:v="urn:schemas-microsoft-com:vml" xmlns:wp14="http://schemas.microsoft.com/office/word/2010/wordprocessingDrawing" xmlns:wp="http://schemas.openxmlformats.org/drawingml/2006/wordprocessingDrawing" xmlns:w10="urn:schemas-microsoft-com:office:word" xmlns:w="http://schemas.openxmlformats.org/wordprocessingml/2006/main" xmlns:w14="http://schemas.microsoft.com/office/word/2010/wordml" xmlns:w15="http://schemas.microsoft.com/office/word/2012/wordml" xmlns:w16cex="http://schemas.microsoft.com/office/word/2018/wordml/cex" xmlns:w16cid="http://schemas.microsoft.com/office/word/2016/wordml/cid" xmlns:w16="http://schemas.microsoft.com/office/word/2018/wordml" xmlns:w16sdtdh="http://schemas.microsoft.com/office/word/2020/wordml/sdtdatahash" xmlns:w16se="http://schemas.microsoft.com/office/word/2015/wordml/symex" xmlns:wpg="http://schemas.microsoft.com/office/word/2010/wordprocessingGroup" xmlns:wpi="http://schemas.microsoft.com/office/word/2010/wordprocessingInk" xmlns:wne="http://schemas.microsoft.com/office/word/2006/wordml" xmlns:wps="http://schemas.microsoft.com/office/word/2010/wordprocessingShape" mc:Ignorable="w14 w15 w16se w16cid w16 w16cex w16sdtdh wp14">
-  <w:comment w:id="12" w:author="Angela Corriero" w:date="2022-04-13T09:15:00Z" w:initials="AC">
+  <w:comment w:id="12" w:author="Angela Corriero" w:date="2022-04-13T07:15:00Z" w:initials="AC">
     <w:p>
       <w:pPr>
         <w:pStyle w:val="CommentText"/>
@@ -24127,7 +24147,7 @@
       </w:r>
     </w:p>
   </w:comment>
-  <w:comment w:id="48" w:author="Angela Corriero" w:date="2022-04-13T09:15:00Z" w:initials="AC">
+  <w:comment w:id="48" w:author="Angela Corriero" w:date="2022-04-13T07:15:00Z" w:initials="AC">
     <w:p>
       <w:pPr>
         <w:pStyle w:val="CommentText"/>
@@ -25926,6 +25946,119 @@
     </w:lvl>
   </w:abstractNum>
   <w:abstractNum w:abstractNumId="10" w15:restartNumberingAfterBreak="0">
+    <w:nsid w:val="2AA112E1"/>
+    <w:multiLevelType w:val="hybridMultilevel"/>
+    <w:tmpl w:val="D73C9774"/>
+    <w:lvl w:ilvl="0" w:tplc="0C090001">
+      <w:start w:val="1"/>
+      <w:numFmt w:val="bullet"/>
+      <w:lvlText w:val=""/>
+      <w:lvlJc w:val="left"/>
+      <w:pPr>
+        <w:ind w:left="720" w:hanging="360"/>
+      </w:pPr>
+      <w:rPr>
+        <w:rFonts w:ascii="Symbol" w:hAnsi="Symbol" w:hint="default"/>
+      </w:rPr>
+    </w:lvl>
+    <w:lvl w:ilvl="1" w:tplc="0C090003">
+      <w:start w:val="1"/>
+      <w:numFmt w:val="bullet"/>
+      <w:lvlText w:val="o"/>
+      <w:lvlJc w:val="left"/>
+      <w:pPr>
+        <w:ind w:left="1440" w:hanging="360"/>
+      </w:pPr>
+      <w:rPr>
+        <w:rFonts w:ascii="Courier New" w:hAnsi="Courier New" w:cs="Courier New" w:hint="default"/>
+      </w:rPr>
+    </w:lvl>
+    <w:lvl w:ilvl="2" w:tplc="0C090005">
+      <w:start w:val="1"/>
+      <w:numFmt w:val="bullet"/>
+      <w:lvlText w:val=""/>
+      <w:lvlJc w:val="left"/>
+      <w:pPr>
+        <w:ind w:left="2160" w:hanging="360"/>
+      </w:pPr>
+      <w:rPr>
+        <w:rFonts w:ascii="Wingdings" w:hAnsi="Wingdings" w:hint="default"/>
+      </w:rPr>
+    </w:lvl>
+    <w:lvl w:ilvl="3" w:tplc="0C090001">
+      <w:start w:val="1"/>
+      <w:numFmt w:val="bullet"/>
+      <w:lvlText w:val=""/>
+      <w:lvlJc w:val="left"/>
+      <w:pPr>
+        <w:ind w:left="2880" w:hanging="360"/>
+      </w:pPr>
+      <w:rPr>
+        <w:rFonts w:ascii="Symbol" w:hAnsi="Symbol" w:hint="default"/>
+      </w:rPr>
+    </w:lvl>
+    <w:lvl w:ilvl="4" w:tplc="0C090003" w:tentative="1">
+      <w:start w:val="1"/>
+      <w:numFmt w:val="bullet"/>
+      <w:lvlText w:val="o"/>
+      <w:lvlJc w:val="left"/>
+      <w:pPr>
+        <w:ind w:left="3600" w:hanging="360"/>
+      </w:pPr>
+      <w:rPr>
+        <w:rFonts w:ascii="Courier New" w:hAnsi="Courier New" w:cs="Courier New" w:hint="default"/>
+      </w:rPr>
+    </w:lvl>
+    <w:lvl w:ilvl="5" w:tplc="0C090005" w:tentative="1">
+      <w:start w:val="1"/>
+      <w:numFmt w:val="bullet"/>
+      <w:lvlText w:val=""/>
+      <w:lvlJc w:val="left"/>
+      <w:pPr>
+        <w:ind w:left="4320" w:hanging="360"/>
+      </w:pPr>
+      <w:rPr>
+        <w:rFonts w:ascii="Wingdings" w:hAnsi="Wingdings" w:hint="default"/>
+      </w:rPr>
+    </w:lvl>
+    <w:lvl w:ilvl="6" w:tplc="0C090001" w:tentative="1">
+      <w:start w:val="1"/>
+      <w:numFmt w:val="bullet"/>
+      <w:lvlText w:val=""/>
+      <w:lvlJc w:val="left"/>
+      <w:pPr>
+        <w:ind w:left="5040" w:hanging="360"/>
+      </w:pPr>
+      <w:rPr>
+        <w:rFonts w:ascii="Symbol" w:hAnsi="Symbol" w:hint="default"/>
+      </w:rPr>
+    </w:lvl>
+    <w:lvl w:ilvl="7" w:tplc="0C090003" w:tentative="1">
+      <w:start w:val="1"/>
+      <w:numFmt w:val="bullet"/>
+      <w:lvlText w:val="o"/>
+      <w:lvlJc w:val="left"/>
+      <w:pPr>
+        <w:ind w:left="5760" w:hanging="360"/>
+      </w:pPr>
+      <w:rPr>
+        <w:rFonts w:ascii="Courier New" w:hAnsi="Courier New" w:cs="Courier New" w:hint="default"/>
+      </w:rPr>
+    </w:lvl>
+    <w:lvl w:ilvl="8" w:tplc="0C090005" w:tentative="1">
+      <w:start w:val="1"/>
+      <w:numFmt w:val="bullet"/>
+      <w:lvlText w:val=""/>
+      <w:lvlJc w:val="left"/>
+      <w:pPr>
+        <w:ind w:left="6480" w:hanging="360"/>
+      </w:pPr>
+      <w:rPr>
+        <w:rFonts w:ascii="Wingdings" w:hAnsi="Wingdings" w:hint="default"/>
+      </w:rPr>
+    </w:lvl>
+  </w:abstractNum>
+  <w:abstractNum w:abstractNumId="11" w15:restartNumberingAfterBreak="0">
     <w:nsid w:val="2C377AE1"/>
     <w:multiLevelType w:val="hybridMultilevel"/>
     <w:tmpl w:val="BC581102"/>
@@ -26038,7 +26171,7 @@
       </w:rPr>
     </w:lvl>
   </w:abstractNum>
-  <w:abstractNum w:abstractNumId="11" w15:restartNumberingAfterBreak="0">
+  <w:abstractNum w:abstractNumId="12" w15:restartNumberingAfterBreak="0">
     <w:nsid w:val="2D235BED"/>
     <w:multiLevelType w:val="multilevel"/>
     <w:tmpl w:val="B1FA6CD2"/>
@@ -26187,7 +26320,7 @@
       </w:rPr>
     </w:lvl>
   </w:abstractNum>
-  <w:abstractNum w:abstractNumId="12" w15:restartNumberingAfterBreak="0">
+  <w:abstractNum w:abstractNumId="13" w15:restartNumberingAfterBreak="0">
     <w:nsid w:val="30E57F94"/>
     <w:multiLevelType w:val="hybridMultilevel"/>
     <w:tmpl w:val="78667680"/>
@@ -26300,7 +26433,7 @@
       </w:rPr>
     </w:lvl>
   </w:abstractNum>
-  <w:abstractNum w:abstractNumId="13" w15:restartNumberingAfterBreak="0">
+  <w:abstractNum w:abstractNumId="14" w15:restartNumberingAfterBreak="0">
     <w:nsid w:val="382D6474"/>
     <w:multiLevelType w:val="hybridMultilevel"/>
     <w:tmpl w:val="E70C6516"/>
@@ -26413,7 +26546,7 @@
       </w:rPr>
     </w:lvl>
   </w:abstractNum>
-  <w:abstractNum w:abstractNumId="14" w15:restartNumberingAfterBreak="0">
+  <w:abstractNum w:abstractNumId="15" w15:restartNumberingAfterBreak="0">
     <w:nsid w:val="43415AC6"/>
     <w:multiLevelType w:val="multilevel"/>
     <w:tmpl w:val="334AFEDC"/>
@@ -26562,7 +26695,7 @@
       </w:rPr>
     </w:lvl>
   </w:abstractNum>
-  <w:abstractNum w:abstractNumId="15" w15:restartNumberingAfterBreak="0">
+  <w:abstractNum w:abstractNumId="16" w15:restartNumberingAfterBreak="0">
     <w:nsid w:val="49807AB7"/>
     <w:multiLevelType w:val="hybridMultilevel"/>
     <w:tmpl w:val="A73C51DC"/>
@@ -26674,7 +26807,7 @@
       </w:rPr>
     </w:lvl>
   </w:abstractNum>
-  <w:abstractNum w:abstractNumId="16" w15:restartNumberingAfterBreak="0">
+  <w:abstractNum w:abstractNumId="17" w15:restartNumberingAfterBreak="0">
     <w:nsid w:val="4B9B4537"/>
     <w:multiLevelType w:val="hybridMultilevel"/>
     <w:tmpl w:val="28E89040"/>
@@ -26787,7 +26920,7 @@
       </w:rPr>
     </w:lvl>
   </w:abstractNum>
-  <w:abstractNum w:abstractNumId="17" w15:restartNumberingAfterBreak="0">
+  <w:abstractNum w:abstractNumId="18" w15:restartNumberingAfterBreak="0">
     <w:nsid w:val="53790537"/>
     <w:multiLevelType w:val="multilevel"/>
     <w:tmpl w:val="74DEE6C2"/>
@@ -26936,7 +27069,7 @@
       </w:rPr>
     </w:lvl>
   </w:abstractNum>
-  <w:abstractNum w:abstractNumId="18" w15:restartNumberingAfterBreak="0">
+  <w:abstractNum w:abstractNumId="19" w15:restartNumberingAfterBreak="0">
     <w:nsid w:val="544055B8"/>
     <w:multiLevelType w:val="hybridMultilevel"/>
     <w:tmpl w:val="8A5C8A40"/>
@@ -27049,7 +27182,7 @@
       </w:rPr>
     </w:lvl>
   </w:abstractNum>
-  <w:abstractNum w:abstractNumId="19" w15:restartNumberingAfterBreak="0">
+  <w:abstractNum w:abstractNumId="20" w15:restartNumberingAfterBreak="0">
     <w:nsid w:val="566701D3"/>
     <w:multiLevelType w:val="hybridMultilevel"/>
     <w:tmpl w:val="7610D522"/>
@@ -27162,7 +27295,7 @@
       </w:rPr>
     </w:lvl>
   </w:abstractNum>
-  <w:abstractNum w:abstractNumId="20" w15:restartNumberingAfterBreak="0">
+  <w:abstractNum w:abstractNumId="21" w15:restartNumberingAfterBreak="0">
     <w:nsid w:val="5AF653B0"/>
     <w:multiLevelType w:val="hybridMultilevel"/>
     <w:tmpl w:val="A09ACAFC"/>
@@ -27275,7 +27408,7 @@
       </w:rPr>
     </w:lvl>
   </w:abstractNum>
-  <w:abstractNum w:abstractNumId="21" w15:restartNumberingAfterBreak="0">
+  <w:abstractNum w:abstractNumId="22" w15:restartNumberingAfterBreak="0">
     <w:nsid w:val="5D596471"/>
     <w:multiLevelType w:val="hybridMultilevel"/>
     <w:tmpl w:val="14BE0C68"/>
@@ -27388,7 +27521,7 @@
       </w:rPr>
     </w:lvl>
   </w:abstractNum>
-  <w:abstractNum w:abstractNumId="22" w15:restartNumberingAfterBreak="0">
+  <w:abstractNum w:abstractNumId="23" w15:restartNumberingAfterBreak="0">
     <w:nsid w:val="5D6E0061"/>
     <w:multiLevelType w:val="hybridMultilevel"/>
     <w:tmpl w:val="BCAE199E"/>
@@ -27501,7 +27634,7 @@
       </w:rPr>
     </w:lvl>
   </w:abstractNum>
-  <w:abstractNum w:abstractNumId="23" w15:restartNumberingAfterBreak="0">
+  <w:abstractNum w:abstractNumId="24" w15:restartNumberingAfterBreak="0">
     <w:nsid w:val="5DD911F0"/>
     <w:multiLevelType w:val="hybridMultilevel"/>
     <w:tmpl w:val="B1886170"/>
@@ -27614,7 +27747,7 @@
       </w:rPr>
     </w:lvl>
   </w:abstractNum>
-  <w:abstractNum w:abstractNumId="24" w15:restartNumberingAfterBreak="0">
+  <w:abstractNum w:abstractNumId="25" w15:restartNumberingAfterBreak="0">
     <w:nsid w:val="604C1D67"/>
     <w:multiLevelType w:val="hybridMultilevel"/>
     <w:tmpl w:val="7E1098DA"/>
@@ -27727,7 +27860,7 @@
       </w:rPr>
     </w:lvl>
   </w:abstractNum>
-  <w:abstractNum w:abstractNumId="25" w15:restartNumberingAfterBreak="0">
+  <w:abstractNum w:abstractNumId="26" w15:restartNumberingAfterBreak="0">
     <w:nsid w:val="60637289"/>
     <w:multiLevelType w:val="multilevel"/>
     <w:tmpl w:val="A3DC9D9E"/>
@@ -27876,7 +28009,7 @@
       </w:rPr>
     </w:lvl>
   </w:abstractNum>
-  <w:abstractNum w:abstractNumId="26" w15:restartNumberingAfterBreak="0">
+  <w:abstractNum w:abstractNumId="27" w15:restartNumberingAfterBreak="0">
     <w:nsid w:val="60C82E05"/>
     <w:multiLevelType w:val="hybridMultilevel"/>
     <w:tmpl w:val="7E38B6B0"/>
@@ -27989,7 +28122,7 @@
       </w:rPr>
     </w:lvl>
   </w:abstractNum>
-  <w:abstractNum w:abstractNumId="27" w15:restartNumberingAfterBreak="0">
+  <w:abstractNum w:abstractNumId="28" w15:restartNumberingAfterBreak="0">
     <w:nsid w:val="64DB70BC"/>
     <w:multiLevelType w:val="hybridMultilevel"/>
     <w:tmpl w:val="5A50194E"/>
@@ -28102,7 +28235,7 @@
       </w:rPr>
     </w:lvl>
   </w:abstractNum>
-  <w:abstractNum w:abstractNumId="28" w15:restartNumberingAfterBreak="0">
+  <w:abstractNum w:abstractNumId="29" w15:restartNumberingAfterBreak="0">
     <w:nsid w:val="66C559B8"/>
     <w:multiLevelType w:val="hybridMultilevel"/>
     <w:tmpl w:val="4A78351C"/>
@@ -28215,7 +28348,7 @@
       </w:rPr>
     </w:lvl>
   </w:abstractNum>
-  <w:abstractNum w:abstractNumId="29" w15:restartNumberingAfterBreak="0">
+  <w:abstractNum w:abstractNumId="30" w15:restartNumberingAfterBreak="0">
     <w:nsid w:val="67904EAA"/>
     <w:multiLevelType w:val="hybridMultilevel"/>
     <w:tmpl w:val="49360F08"/>
@@ -28328,7 +28461,7 @@
       </w:rPr>
     </w:lvl>
   </w:abstractNum>
-  <w:abstractNum w:abstractNumId="30" w15:restartNumberingAfterBreak="0">
+  <w:abstractNum w:abstractNumId="31" w15:restartNumberingAfterBreak="0">
     <w:nsid w:val="6949742F"/>
     <w:multiLevelType w:val="hybridMultilevel"/>
     <w:tmpl w:val="F0A218DE"/>
@@ -28441,7 +28574,7 @@
       </w:rPr>
     </w:lvl>
   </w:abstractNum>
-  <w:abstractNum w:abstractNumId="31" w15:restartNumberingAfterBreak="0">
+  <w:abstractNum w:abstractNumId="32" w15:restartNumberingAfterBreak="0">
     <w:nsid w:val="712C7662"/>
     <w:multiLevelType w:val="hybridMultilevel"/>
     <w:tmpl w:val="2AB60528"/>
@@ -28527,7 +28660,7 @@
       </w:pPr>
     </w:lvl>
   </w:abstractNum>
-  <w:abstractNum w:abstractNumId="32" w15:restartNumberingAfterBreak="0">
+  <w:abstractNum w:abstractNumId="33" w15:restartNumberingAfterBreak="0">
     <w:nsid w:val="782A350A"/>
     <w:multiLevelType w:val="multilevel"/>
     <w:tmpl w:val="E9AAC9EE"/>
@@ -28676,7 +28809,7 @@
       </w:rPr>
     </w:lvl>
   </w:abstractNum>
-  <w:abstractNum w:abstractNumId="33" w15:restartNumberingAfterBreak="0">
+  <w:abstractNum w:abstractNumId="34" w15:restartNumberingAfterBreak="0">
     <w:nsid w:val="7ABD6962"/>
     <w:multiLevelType w:val="hybridMultilevel"/>
     <w:tmpl w:val="257C4EB0"/>
@@ -28789,7 +28922,7 @@
       </w:rPr>
     </w:lvl>
   </w:abstractNum>
-  <w:abstractNum w:abstractNumId="34" w15:restartNumberingAfterBreak="0">
+  <w:abstractNum w:abstractNumId="35" w15:restartNumberingAfterBreak="0">
     <w:nsid w:val="7B565D26"/>
     <w:multiLevelType w:val="hybridMultilevel"/>
     <w:tmpl w:val="70B6670E"/>
@@ -28902,7 +29035,7 @@
       </w:rPr>
     </w:lvl>
   </w:abstractNum>
-  <w:abstractNum w:abstractNumId="35" w15:restartNumberingAfterBreak="0">
+  <w:abstractNum w:abstractNumId="36" w15:restartNumberingAfterBreak="0">
     <w:nsid w:val="7CB874B2"/>
     <w:multiLevelType w:val="hybridMultilevel"/>
     <w:tmpl w:val="24DEE248"/>
@@ -29015,7 +29148,7 @@
       </w:rPr>
     </w:lvl>
   </w:abstractNum>
-  <w:abstractNum w:abstractNumId="36" w15:restartNumberingAfterBreak="0">
+  <w:abstractNum w:abstractNumId="37" w15:restartNumberingAfterBreak="0">
     <w:nsid w:val="7D7C4E4F"/>
     <w:multiLevelType w:val="hybridMultilevel"/>
     <w:tmpl w:val="F878BC46"/>
@@ -29128,7 +29261,7 @@
       </w:rPr>
     </w:lvl>
   </w:abstractNum>
-  <w:abstractNum w:abstractNumId="37" w15:restartNumberingAfterBreak="0">
+  <w:abstractNum w:abstractNumId="38" w15:restartNumberingAfterBreak="0">
     <w:nsid w:val="7E2D509C"/>
     <w:multiLevelType w:val="hybridMultilevel"/>
     <w:tmpl w:val="7C1A6B72"/>
@@ -29241,122 +29374,125 @@
       </w:rPr>
     </w:lvl>
   </w:abstractNum>
-  <w:num w:numId="1">
+  <w:num w:numId="1" w16cid:durableId="165436744">
+    <w:abstractNumId w:val="21"/>
+  </w:num>
+  <w:num w:numId="2" w16cid:durableId="127673296">
+    <w:abstractNumId w:val="31"/>
+  </w:num>
+  <w:num w:numId="3" w16cid:durableId="502353182">
+    <w:abstractNumId w:val="23"/>
+  </w:num>
+  <w:num w:numId="4" w16cid:durableId="1972857987">
+    <w:abstractNumId w:val="32"/>
+  </w:num>
+  <w:num w:numId="5" w16cid:durableId="296225507">
+    <w:abstractNumId w:val="24"/>
+  </w:num>
+  <w:num w:numId="6" w16cid:durableId="1268007189">
+    <w:abstractNumId w:val="34"/>
+  </w:num>
+  <w:num w:numId="7" w16cid:durableId="82143862">
+    <w:abstractNumId w:val="16"/>
+  </w:num>
+  <w:num w:numId="8" w16cid:durableId="998311328">
     <w:abstractNumId w:val="20"/>
   </w:num>
-  <w:num w:numId="2">
+  <w:num w:numId="9" w16cid:durableId="507252978">
+    <w:abstractNumId w:val="9"/>
+  </w:num>
+  <w:num w:numId="10" w16cid:durableId="1120955316">
+    <w:abstractNumId w:val="6"/>
+  </w:num>
+  <w:num w:numId="11" w16cid:durableId="2143228815">
+    <w:abstractNumId w:val="15"/>
+  </w:num>
+  <w:num w:numId="12" w16cid:durableId="359477313">
+    <w:abstractNumId w:val="26"/>
+  </w:num>
+  <w:num w:numId="13" w16cid:durableId="1243758123">
+    <w:abstractNumId w:val="4"/>
+  </w:num>
+  <w:num w:numId="14" w16cid:durableId="408041698">
+    <w:abstractNumId w:val="18"/>
+  </w:num>
+  <w:num w:numId="15" w16cid:durableId="267391348">
+    <w:abstractNumId w:val="3"/>
+  </w:num>
+  <w:num w:numId="16" w16cid:durableId="2046633247">
+    <w:abstractNumId w:val="33"/>
+  </w:num>
+  <w:num w:numId="17" w16cid:durableId="1288514303">
+    <w:abstractNumId w:val="12"/>
+  </w:num>
+  <w:num w:numId="18" w16cid:durableId="801994778">
+    <w:abstractNumId w:val="13"/>
+  </w:num>
+  <w:num w:numId="19" w16cid:durableId="1629314819">
+    <w:abstractNumId w:val="37"/>
+  </w:num>
+  <w:num w:numId="20" w16cid:durableId="416754776">
+    <w:abstractNumId w:val="38"/>
+  </w:num>
+  <w:num w:numId="21" w16cid:durableId="1084884993">
+    <w:abstractNumId w:val="22"/>
+  </w:num>
+  <w:num w:numId="22" w16cid:durableId="1977487300">
+    <w:abstractNumId w:val="35"/>
+  </w:num>
+  <w:num w:numId="23" w16cid:durableId="763381995">
+    <w:abstractNumId w:val="28"/>
+  </w:num>
+  <w:num w:numId="24" w16cid:durableId="2003047747">
+    <w:abstractNumId w:val="5"/>
+  </w:num>
+  <w:num w:numId="25" w16cid:durableId="106043949">
+    <w:abstractNumId w:val="36"/>
+  </w:num>
+  <w:num w:numId="26" w16cid:durableId="99499481">
+    <w:abstractNumId w:val="14"/>
+  </w:num>
+  <w:num w:numId="27" w16cid:durableId="1535339808">
+    <w:abstractNumId w:val="27"/>
+  </w:num>
+  <w:num w:numId="28" w16cid:durableId="213469648">
+    <w:abstractNumId w:val="8"/>
+  </w:num>
+  <w:num w:numId="29" w16cid:durableId="295532912">
+    <w:abstractNumId w:val="15"/>
+  </w:num>
+  <w:num w:numId="30" w16cid:durableId="1752853940">
+    <w:abstractNumId w:val="2"/>
+  </w:num>
+  <w:num w:numId="31" w16cid:durableId="1239559367">
+    <w:abstractNumId w:val="17"/>
+  </w:num>
+  <w:num w:numId="32" w16cid:durableId="273556731">
+    <w:abstractNumId w:val="19"/>
+  </w:num>
+  <w:num w:numId="33" w16cid:durableId="1859615636">
+    <w:abstractNumId w:val="7"/>
+  </w:num>
+  <w:num w:numId="34" w16cid:durableId="1958290970">
+    <w:abstractNumId w:val="11"/>
+  </w:num>
+  <w:num w:numId="35" w16cid:durableId="191846477">
     <w:abstractNumId w:val="30"/>
   </w:num>
-  <w:num w:numId="3">
-    <w:abstractNumId w:val="22"/>
+  <w:num w:numId="36" w16cid:durableId="2049260433">
+    <w:abstractNumId w:val="29"/>
   </w:num>
-  <w:num w:numId="4">
-    <w:abstractNumId w:val="31"/>
+  <w:num w:numId="37" w16cid:durableId="1354453926">
+    <w:abstractNumId w:val="0"/>
   </w:num>
-  <w:num w:numId="5">
-    <w:abstractNumId w:val="23"/>
+  <w:num w:numId="38" w16cid:durableId="1524437423">
+    <w:abstractNumId w:val="1"/>
   </w:num>
-  <w:num w:numId="6">
-    <w:abstractNumId w:val="33"/>
-  </w:num>
-  <w:num w:numId="7">
-    <w:abstractNumId w:val="15"/>
-  </w:num>
-  <w:num w:numId="8">
-    <w:abstractNumId w:val="19"/>
-  </w:num>
-  <w:num w:numId="9">
-    <w:abstractNumId w:val="9"/>
-  </w:num>
-  <w:num w:numId="10">
-    <w:abstractNumId w:val="6"/>
-  </w:num>
-  <w:num w:numId="11">
-    <w:abstractNumId w:val="14"/>
-  </w:num>
-  <w:num w:numId="12">
+  <w:num w:numId="39" w16cid:durableId="502478036">
     <w:abstractNumId w:val="25"/>
   </w:num>
-  <w:num w:numId="13">
-    <w:abstractNumId w:val="4"/>
-  </w:num>
-  <w:num w:numId="14">
-    <w:abstractNumId w:val="17"/>
-  </w:num>
-  <w:num w:numId="15">
-    <w:abstractNumId w:val="3"/>
-  </w:num>
-  <w:num w:numId="16">
-    <w:abstractNumId w:val="32"/>
-  </w:num>
-  <w:num w:numId="17">
-    <w:abstractNumId w:val="11"/>
-  </w:num>
-  <w:num w:numId="18">
-    <w:abstractNumId w:val="12"/>
-  </w:num>
-  <w:num w:numId="19">
-    <w:abstractNumId w:val="36"/>
-  </w:num>
-  <w:num w:numId="20">
-    <w:abstractNumId w:val="37"/>
-  </w:num>
-  <w:num w:numId="21">
-    <w:abstractNumId w:val="21"/>
-  </w:num>
-  <w:num w:numId="22">
-    <w:abstractNumId w:val="34"/>
-  </w:num>
-  <w:num w:numId="23">
-    <w:abstractNumId w:val="27"/>
-  </w:num>
-  <w:num w:numId="24">
-    <w:abstractNumId w:val="5"/>
-  </w:num>
-  <w:num w:numId="25">
-    <w:abstractNumId w:val="35"/>
-  </w:num>
-  <w:num w:numId="26">
-    <w:abstractNumId w:val="13"/>
-  </w:num>
-  <w:num w:numId="27">
-    <w:abstractNumId w:val="26"/>
-  </w:num>
-  <w:num w:numId="28">
-    <w:abstractNumId w:val="8"/>
-  </w:num>
-  <w:num w:numId="29">
-    <w:abstractNumId w:val="14"/>
-  </w:num>
-  <w:num w:numId="30">
-    <w:abstractNumId w:val="2"/>
-  </w:num>
-  <w:num w:numId="31">
-    <w:abstractNumId w:val="16"/>
-  </w:num>
-  <w:num w:numId="32">
-    <w:abstractNumId w:val="18"/>
-  </w:num>
-  <w:num w:numId="33">
-    <w:abstractNumId w:val="7"/>
-  </w:num>
-  <w:num w:numId="34">
+  <w:num w:numId="40" w16cid:durableId="986664612">
     <w:abstractNumId w:val="10"/>
-  </w:num>
-  <w:num w:numId="35">
-    <w:abstractNumId w:val="29"/>
-  </w:num>
-  <w:num w:numId="36">
-    <w:abstractNumId w:val="28"/>
-  </w:num>
-  <w:num w:numId="37">
-    <w:abstractNumId w:val="0"/>
-  </w:num>
-  <w:num w:numId="38">
-    <w:abstractNumId w:val="1"/>
-  </w:num>
-  <w:num w:numId="39">
-    <w:abstractNumId w:val="24"/>
   </w:num>
 </w:numbering>
 </file>
@@ -30652,9 +30788,7 @@
 </file>
 
 <file path=customXml/item1.xml><?xml version="1.0" encoding="utf-8"?>
-<p:properties xmlns:p="http://schemas.microsoft.com/office/2006/metadata/properties" xmlns:xsi="http://www.w3.org/2001/XMLSchema-instance" xmlns:pc="http://schemas.microsoft.com/office/infopath/2007/PartnerControls">
-  <documentManagement/>
-</p:properties>
+<b:Sources xmlns:b="http://schemas.openxmlformats.org/officeDocument/2006/bibliography" xmlns="http://schemas.openxmlformats.org/officeDocument/2006/bibliography" SelectedStyle="\IEEE2006OfficeOnline.xsl" StyleName="IEEE" Version="2006"/>
 </file>
 
 <file path=customXml/item2.xml><?xml version="1.0" encoding="utf-8"?>
@@ -30667,7 +30801,9 @@
 </file>
 
 <file path=customXml/item3.xml><?xml version="1.0" encoding="utf-8"?>
-<b:Sources xmlns:b="http://schemas.openxmlformats.org/officeDocument/2006/bibliography" xmlns="http://schemas.openxmlformats.org/officeDocument/2006/bibliography" SelectedStyle="\IEEE2006OfficeOnline.xsl" StyleName="IEEE" Version="2006"/>
+<p:properties xmlns:p="http://schemas.microsoft.com/office/2006/metadata/properties" xmlns:xsi="http://www.w3.org/2001/XMLSchema-instance" xmlns:pc="http://schemas.microsoft.com/office/infopath/2007/PartnerControls">
+  <documentManagement/>
+</p:properties>
 </file>
 
 <file path=customXml/item4.xml><?xml version="1.0" encoding="utf-8"?>
@@ -30888,10 +31024,9 @@
 </file>
 
 <file path=customXml/itemProps1.xml><?xml version="1.0" encoding="utf-8"?>
-<ds:datastoreItem xmlns:ds="http://schemas.openxmlformats.org/officeDocument/2006/customXml" ds:itemID="{C0DF7EB7-8D58-4FE3-A391-9EF9AD17367C}">
+<ds:datastoreItem xmlns:ds="http://schemas.openxmlformats.org/officeDocument/2006/customXml" ds:itemID="{8105293A-09B8-4B15-A524-45227A192686}">
   <ds:schemaRefs>
-    <ds:schemaRef ds:uri="http://schemas.microsoft.com/office/2006/metadata/properties"/>
-    <ds:schemaRef ds:uri="http://schemas.microsoft.com/office/infopath/2007/PartnerControls"/>
+    <ds:schemaRef ds:uri="http://schemas.openxmlformats.org/officeDocument/2006/bibliography"/>
   </ds:schemaRefs>
 </ds:datastoreItem>
 </file>
@@ -30905,9 +31040,10 @@
 </file>
 
 <file path=customXml/itemProps3.xml><?xml version="1.0" encoding="utf-8"?>
-<ds:datastoreItem xmlns:ds="http://schemas.openxmlformats.org/officeDocument/2006/customXml" ds:itemID="{8105293A-09B8-4B15-A524-45227A192686}">
+<ds:datastoreItem xmlns:ds="http://schemas.openxmlformats.org/officeDocument/2006/customXml" ds:itemID="{C0DF7EB7-8D58-4FE3-A391-9EF9AD17367C}">
   <ds:schemaRefs>
-    <ds:schemaRef ds:uri="http://schemas.openxmlformats.org/officeDocument/2006/bibliography"/>
+    <ds:schemaRef ds:uri="http://schemas.microsoft.com/office/2006/metadata/properties"/>
+    <ds:schemaRef ds:uri="http://schemas.microsoft.com/office/infopath/2007/PartnerControls"/>
   </ds:schemaRefs>
 </ds:datastoreItem>
 </file>

</xml_diff>